<commit_message>
added formspree as contact.php
</commit_message>
<xml_diff>
--- a/docs/KD – Talentenshow.docx
+++ b/docs/KD – Talentenshow.docx
@@ -225,10 +225,7 @@
     </w:p>
     <w:p>
       <w:r>
-        <w:t>1</w:t>
-      </w:r>
-      <w:r>
-        <w:t xml:space="preserve"> - </w:t>
+        <w:t xml:space="preserve">1 - </w:t>
       </w:r>
       <w:r>
         <w:tab/>
@@ -238,8 +235,6 @@
       </w:r>
       <w:r>
         <w:tab/>
-      </w:r>
-      <w:r>
         <w:t>Ontwerp</w:t>
       </w:r>
       <w:r>
@@ -258,8 +253,6 @@
       </w:r>
       <w:r>
         <w:tab/>
-      </w:r>
-      <w:r>
         <w:t>Functioneel ontwerp</w:t>
       </w:r>
       <w:r>
@@ -278,8 +271,6 @@
       </w:r>
       <w:r>
         <w:tab/>
-      </w:r>
-      <w:r>
         <w:t>Productbacklog</w:t>
       </w:r>
       <w:r>
@@ -320,8 +311,6 @@
       </w:r>
       <w:r>
         <w:tab/>
-      </w:r>
-      <w:r>
         <w:t>Inrichting ontwikkelomgeving</w:t>
       </w:r>
       <w:r>
@@ -340,8 +329,6 @@
       </w:r>
       <w:r>
         <w:tab/>
-      </w:r>
-      <w:r>
         <w:t>Onderlinge taakverdeling</w:t>
       </w:r>
     </w:p>
@@ -357,17 +344,12 @@
       </w:r>
       <w:r>
         <w:tab/>
-      </w:r>
-      <w:r>
         <w:t>Database indeling ERD</w:t>
       </w:r>
     </w:p>
     <w:p>
       <w:r>
-        <w:t>2</w:t>
-      </w:r>
-      <w:r>
-        <w:t xml:space="preserve"> - </w:t>
+        <w:t xml:space="preserve">2 - </w:t>
       </w:r>
       <w:r>
         <w:tab/>
@@ -377,8 +359,6 @@
       </w:r>
       <w:r>
         <w:tab/>
-      </w:r>
-      <w:r>
         <w:t>Testen</w:t>
       </w:r>
       <w:r>
@@ -397,8 +377,6 @@
       </w:r>
       <w:r>
         <w:tab/>
-      </w:r>
-      <w:r>
         <w:t>Testrapport</w:t>
       </w:r>
       <w:r>
@@ -417,17 +395,12 @@
       </w:r>
       <w:r>
         <w:tab/>
-      </w:r>
-      <w:r>
         <w:t xml:space="preserve">Testplan </w:t>
       </w:r>
     </w:p>
     <w:p>
       <w:r>
-        <w:t>3</w:t>
-      </w:r>
-      <w:r>
-        <w:t xml:space="preserve"> - </w:t>
+        <w:t xml:space="preserve">3 - </w:t>
       </w:r>
       <w:r>
         <w:tab/>
@@ -437,8 +410,6 @@
       </w:r>
       <w:r>
         <w:tab/>
-      </w:r>
-      <w:r>
         <w:t>SEO</w:t>
       </w:r>
       <w:r>
@@ -457,8 +428,6 @@
       </w:r>
       <w:r>
         <w:tab/>
-      </w:r>
-      <w:r>
         <w:t>Testplan SEO</w:t>
       </w:r>
       <w:r>
@@ -477,8 +446,6 @@
       </w:r>
       <w:r>
         <w:tab/>
-      </w:r>
-      <w:r>
         <w:t>Verbetervoorstel</w:t>
       </w:r>
       <w:r>
@@ -491,35 +458,23 @@
         <w:br w:type="page"/>
       </w:r>
     </w:p>
-    <w:p/>
     <w:p>
       <w:pPr>
-        <w:pStyle w:val="Heading2"/>
+        <w:pStyle w:val="Kop2"/>
       </w:pPr>
       <w:bookmarkStart w:id="0" w:name="_Toc194658840"/>
       <w:r>
-        <w:t>Functioneel ontwerp</w:t>
+        <w:lastRenderedPageBreak/>
+        <w:t>Functioneel ontwer</w:t>
       </w:r>
       <w:bookmarkEnd w:id="0"/>
+      <w:r>
+        <w:t>p</w:t>
+      </w:r>
     </w:p>
     <w:p>
       <w:pPr>
-        <w:shd w:val="clear" w:color="auto" w:fill="FFFFFF"/>
-        <w:spacing w:before="100" w:beforeAutospacing="1" w:after="100" w:afterAutospacing="1" w:line="240" w:lineRule="auto"/>
-        <w:rPr>
-          <w:rFonts w:ascii="Open Sans" w:eastAsia="Times New Roman" w:hAnsi="Open Sans" w:cs="Open Sans"/>
-          <w:color w:val="333333"/>
-          <w:sz w:val="20"/>
-          <w:szCs w:val="20"/>
-          <w:lang w:eastAsia="ru-RU"/>
-        </w:rPr>
-      </w:pPr>
-    </w:p>
-    <w:p/>
-    <w:p/>
-    <w:p>
-      <w:pPr>
-        <w:pStyle w:val="Heading3"/>
+        <w:pStyle w:val="Kop3"/>
       </w:pPr>
       <w:bookmarkStart w:id="1" w:name="_Toc194658841"/>
       <w:r>
@@ -527,10 +482,9 @@
       </w:r>
       <w:bookmarkEnd w:id="1"/>
     </w:p>
-    <w:p/>
     <w:tbl>
       <w:tblPr>
-        <w:tblStyle w:val="GridTable4-Accent1"/>
+        <w:tblStyle w:val="Rastertabel4-Accent1"/>
         <w:tblW w:w="9056" w:type="dxa"/>
         <w:tblLook w:val="04A0" w:firstRow="1" w:lastRow="0" w:firstColumn="1" w:lastColumn="0" w:noHBand="0" w:noVBand="1"/>
       </w:tblPr>
@@ -776,6 +730,15 @@
                 <w:lang w:eastAsia="nl-NL"/>
               </w:rPr>
             </w:pPr>
+            <w:r>
+              <w:rPr>
+                <w:rFonts w:ascii="Segoe UI" w:eastAsia="Times New Roman" w:hAnsi="Segoe UI" w:cs="Segoe UI"/>
+                <w:sz w:val="18"/>
+                <w:szCs w:val="18"/>
+                <w:lang w:eastAsia="nl-NL"/>
+              </w:rPr>
+              <w:t>bedrijf</w:t>
+            </w:r>
           </w:p>
         </w:tc>
         <w:tc>
@@ -793,6 +756,26 @@
                 <w:lang w:eastAsia="nl-NL"/>
               </w:rPr>
             </w:pPr>
+            <w:r>
+              <w:rPr>
+                <w:rFonts w:ascii="Segoe UI" w:eastAsia="Times New Roman" w:hAnsi="Segoe UI" w:cs="Segoe UI"/>
+                <w:sz w:val="18"/>
+                <w:szCs w:val="18"/>
+                <w:lang w:eastAsia="nl-NL"/>
+              </w:rPr>
+              <w:t xml:space="preserve">Gebouwd met </w:t>
+            </w:r>
+            <w:proofErr w:type="spellStart"/>
+            <w:r>
+              <w:rPr>
+                <w:rFonts w:ascii="Segoe UI" w:eastAsia="Times New Roman" w:hAnsi="Segoe UI" w:cs="Segoe UI"/>
+                <w:sz w:val="18"/>
+                <w:szCs w:val="18"/>
+                <w:lang w:eastAsia="nl-NL"/>
+              </w:rPr>
+              <w:t>php</w:t>
+            </w:r>
+            <w:proofErr w:type="spellEnd"/>
           </w:p>
         </w:tc>
         <w:tc>
@@ -868,6 +851,15 @@
                 <w:lang w:eastAsia="nl-NL"/>
               </w:rPr>
             </w:pPr>
+            <w:r>
+              <w:rPr>
+                <w:rFonts w:ascii="Segoe UI" w:eastAsia="Times New Roman" w:hAnsi="Segoe UI" w:cs="Segoe UI"/>
+                <w:sz w:val="18"/>
+                <w:szCs w:val="18"/>
+                <w:lang w:eastAsia="nl-NL"/>
+              </w:rPr>
+              <w:t>2 weken</w:t>
+            </w:r>
           </w:p>
           <w:p>
             <w:pPr>
@@ -897,6 +889,15 @@
                 <w:lang w:eastAsia="nl-NL"/>
               </w:rPr>
             </w:pPr>
+            <w:r>
+              <w:rPr>
+                <w:rFonts w:ascii="Segoe UI" w:eastAsia="Times New Roman" w:hAnsi="Segoe UI" w:cs="Segoe UI"/>
+                <w:sz w:val="18"/>
+                <w:szCs w:val="18"/>
+                <w:lang w:eastAsia="nl-NL"/>
+              </w:rPr>
+              <w:t>Hoog</w:t>
+            </w:r>
           </w:p>
         </w:tc>
       </w:tr>
@@ -942,6 +943,15 @@
                 <w:lang w:eastAsia="nl-NL"/>
               </w:rPr>
             </w:pPr>
+            <w:r>
+              <w:rPr>
+                <w:rFonts w:ascii="Segoe UI" w:eastAsia="Times New Roman" w:hAnsi="Segoe UI" w:cs="Segoe UI"/>
+                <w:sz w:val="18"/>
+                <w:szCs w:val="18"/>
+                <w:lang w:eastAsia="nl-NL"/>
+              </w:rPr>
+              <w:t>bedrijf</w:t>
+            </w:r>
           </w:p>
         </w:tc>
         <w:tc>
@@ -997,9 +1007,39 @@
                 <w:vanish/>
                 <w:sz w:val="18"/>
                 <w:szCs w:val="18"/>
-                <w:lang w:val="ru-RU" w:eastAsia="nl-NL"/>
-              </w:rPr>
-            </w:pPr>
+                <w:lang w:eastAsia="nl-NL"/>
+              </w:rPr>
+            </w:pPr>
+            <w:r>
+              <w:rPr>
+                <w:rFonts w:ascii="Segoe UI" w:eastAsia="Times New Roman" w:hAnsi="Segoe UI" w:cs="Segoe UI"/>
+                <w:sz w:val="18"/>
+                <w:szCs w:val="18"/>
+                <w:lang w:eastAsia="nl-NL"/>
+              </w:rPr>
+              <w:t xml:space="preserve">Goed gebouwde </w:t>
+            </w:r>
+            <w:proofErr w:type="spellStart"/>
+            <w:r>
+              <w:rPr>
+                <w:rFonts w:ascii="Segoe UI" w:eastAsia="Times New Roman" w:hAnsi="Segoe UI" w:cs="Segoe UI"/>
+                <w:sz w:val="18"/>
+                <w:szCs w:val="18"/>
+                <w:lang w:eastAsia="nl-NL"/>
+              </w:rPr>
+              <w:t>css</w:t>
+            </w:r>
+            <w:proofErr w:type="spellEnd"/>
+            <w:r>
+              <w:rPr>
+                <w:rFonts w:ascii="Segoe UI" w:eastAsia="Times New Roman" w:hAnsi="Segoe UI" w:cs="Segoe UI"/>
+                <w:vanish/>
+                <w:sz w:val="18"/>
+                <w:szCs w:val="18"/>
+                <w:lang w:eastAsia="nl-NL"/>
+              </w:rPr>
+              <w:t>Goed opgebouwde  css</w:t>
+            </w:r>
           </w:p>
           <w:p>
             <w:pPr>
@@ -1046,6 +1086,15 @@
                 <w:lang w:eastAsia="nl-NL"/>
               </w:rPr>
             </w:pPr>
+            <w:r>
+              <w:rPr>
+                <w:rFonts w:ascii="Segoe UI" w:eastAsia="Times New Roman" w:hAnsi="Segoe UI" w:cs="Segoe UI"/>
+                <w:sz w:val="18"/>
+                <w:szCs w:val="18"/>
+                <w:lang w:eastAsia="nl-NL"/>
+              </w:rPr>
+              <w:t>4 dagen</w:t>
+            </w:r>
           </w:p>
         </w:tc>
         <w:tc>
@@ -1101,9 +1150,18 @@
                 <w:vanish/>
                 <w:sz w:val="18"/>
                 <w:szCs w:val="18"/>
-                <w:lang w:val="ru-RU" w:eastAsia="nl-NL"/>
-              </w:rPr>
-            </w:pPr>
+                <w:lang w:eastAsia="nl-NL"/>
+              </w:rPr>
+            </w:pPr>
+            <w:r>
+              <w:rPr>
+                <w:rFonts w:ascii="Segoe UI" w:eastAsia="Times New Roman" w:hAnsi="Segoe UI" w:cs="Segoe UI"/>
+                <w:sz w:val="18"/>
+                <w:szCs w:val="18"/>
+                <w:lang w:eastAsia="nl-NL"/>
+              </w:rPr>
+              <w:t>hoog</w:t>
+            </w:r>
           </w:p>
           <w:tbl>
             <w:tblPr>
@@ -1204,6 +1262,15 @@
                 <w:lang w:eastAsia="nl-NL"/>
               </w:rPr>
             </w:pPr>
+            <w:r>
+              <w:rPr>
+                <w:rFonts w:ascii="Segoe UI" w:eastAsia="Times New Roman" w:hAnsi="Segoe UI" w:cs="Segoe UI"/>
+                <w:sz w:val="18"/>
+                <w:szCs w:val="18"/>
+                <w:lang w:eastAsia="nl-NL"/>
+              </w:rPr>
+              <w:t>wij</w:t>
+            </w:r>
           </w:p>
         </w:tc>
         <w:tc>
@@ -1221,6 +1288,15 @@
                 <w:lang w:eastAsia="nl-NL"/>
               </w:rPr>
             </w:pPr>
+            <w:r>
+              <w:rPr>
+                <w:rFonts w:ascii="Segoe UI" w:eastAsia="Times New Roman" w:hAnsi="Segoe UI" w:cs="Segoe UI"/>
+                <w:sz w:val="18"/>
+                <w:szCs w:val="18"/>
+                <w:lang w:eastAsia="nl-NL"/>
+              </w:rPr>
+              <w:t>Database verbinding op basis van PDO</w:t>
+            </w:r>
           </w:p>
         </w:tc>
         <w:tc>
@@ -1293,9 +1369,18 @@
                 <w:vanish/>
                 <w:sz w:val="18"/>
                 <w:szCs w:val="18"/>
-                <w:lang w:val="ru-RU" w:eastAsia="nl-NL"/>
-              </w:rPr>
-            </w:pPr>
+                <w:lang w:eastAsia="nl-NL"/>
+              </w:rPr>
+            </w:pPr>
+            <w:r>
+              <w:rPr>
+                <w:rFonts w:ascii="Segoe UI" w:eastAsia="Times New Roman" w:hAnsi="Segoe UI" w:cs="Segoe UI"/>
+                <w:sz w:val="18"/>
+                <w:szCs w:val="18"/>
+                <w:lang w:eastAsia="nl-NL"/>
+              </w:rPr>
+              <w:t>2 uur</w:t>
+            </w:r>
           </w:p>
           <w:p>
             <w:pPr>
@@ -1325,6 +1410,15 @@
                 <w:lang w:eastAsia="nl-NL"/>
               </w:rPr>
             </w:pPr>
+            <w:r>
+              <w:rPr>
+                <w:rFonts w:ascii="Segoe UI" w:eastAsia="Times New Roman" w:hAnsi="Segoe UI" w:cs="Segoe UI"/>
+                <w:sz w:val="18"/>
+                <w:szCs w:val="18"/>
+                <w:lang w:eastAsia="nl-NL"/>
+              </w:rPr>
+              <w:t>hoog</w:t>
+            </w:r>
           </w:p>
         </w:tc>
       </w:tr>
@@ -1370,6 +1464,15 @@
                 <w:lang w:eastAsia="nl-NL"/>
               </w:rPr>
             </w:pPr>
+            <w:r>
+              <w:rPr>
+                <w:rFonts w:ascii="Segoe UI" w:eastAsia="Times New Roman" w:hAnsi="Segoe UI" w:cs="Segoe UI"/>
+                <w:sz w:val="18"/>
+                <w:szCs w:val="18"/>
+                <w:lang w:eastAsia="nl-NL"/>
+              </w:rPr>
+              <w:t>bedrijf</w:t>
+            </w:r>
           </w:p>
         </w:tc>
         <w:tc>
@@ -1387,6 +1490,26 @@
                 <w:lang w:eastAsia="nl-NL"/>
               </w:rPr>
             </w:pPr>
+            <w:proofErr w:type="spellStart"/>
+            <w:r>
+              <w:rPr>
+                <w:rFonts w:ascii="Segoe UI" w:eastAsia="Times New Roman" w:hAnsi="Segoe UI" w:cs="Segoe UI"/>
+                <w:sz w:val="18"/>
+                <w:szCs w:val="18"/>
+                <w:lang w:eastAsia="nl-NL"/>
+              </w:rPr>
+              <w:t>Responsive</w:t>
+            </w:r>
+            <w:proofErr w:type="spellEnd"/>
+            <w:r>
+              <w:rPr>
+                <w:rFonts w:ascii="Segoe UI" w:eastAsia="Times New Roman" w:hAnsi="Segoe UI" w:cs="Segoe UI"/>
+                <w:sz w:val="18"/>
+                <w:szCs w:val="18"/>
+                <w:lang w:eastAsia="nl-NL"/>
+              </w:rPr>
+              <w:t xml:space="preserve"> op elke device</w:t>
+            </w:r>
           </w:p>
         </w:tc>
         <w:tc>
@@ -1421,6 +1544,15 @@
                 <w:lang w:eastAsia="nl-NL"/>
               </w:rPr>
             </w:pPr>
+            <w:r>
+              <w:rPr>
+                <w:rFonts w:ascii="Segoe UI" w:eastAsia="Times New Roman" w:hAnsi="Segoe UI" w:cs="Segoe UI"/>
+                <w:sz w:val="18"/>
+                <w:szCs w:val="18"/>
+                <w:lang w:eastAsia="nl-NL"/>
+              </w:rPr>
+              <w:t>2,5 dag</w:t>
+            </w:r>
           </w:p>
         </w:tc>
         <w:tc>
@@ -1438,6 +1570,15 @@
                 <w:lang w:eastAsia="nl-NL"/>
               </w:rPr>
             </w:pPr>
+            <w:r>
+              <w:rPr>
+                <w:rFonts w:ascii="Segoe UI" w:eastAsia="Times New Roman" w:hAnsi="Segoe UI" w:cs="Segoe UI"/>
+                <w:sz w:val="18"/>
+                <w:szCs w:val="18"/>
+                <w:lang w:eastAsia="nl-NL"/>
+              </w:rPr>
+              <w:t>Hoog</w:t>
+            </w:r>
           </w:p>
         </w:tc>
       </w:tr>
@@ -1486,6 +1627,15 @@
                 <w:lang w:eastAsia="nl-NL"/>
               </w:rPr>
             </w:pPr>
+            <w:r>
+              <w:rPr>
+                <w:rFonts w:ascii="Segoe UI" w:eastAsia="Times New Roman" w:hAnsi="Segoe UI" w:cs="Segoe UI"/>
+                <w:sz w:val="18"/>
+                <w:szCs w:val="18"/>
+                <w:lang w:eastAsia="nl-NL"/>
+              </w:rPr>
+              <w:t>wij</w:t>
+            </w:r>
           </w:p>
         </w:tc>
         <w:tc>
@@ -1503,6 +1653,15 @@
                 <w:lang w:eastAsia="nl-NL"/>
               </w:rPr>
             </w:pPr>
+            <w:r>
+              <w:rPr>
+                <w:rFonts w:ascii="Segoe UI" w:eastAsia="Times New Roman" w:hAnsi="Segoe UI" w:cs="Segoe UI"/>
+                <w:sz w:val="18"/>
+                <w:szCs w:val="18"/>
+                <w:lang w:eastAsia="nl-NL"/>
+              </w:rPr>
+              <w:t>Project toegankelijk voor eigen domein</w:t>
+            </w:r>
           </w:p>
         </w:tc>
         <w:tc>
@@ -1537,6 +1696,15 @@
                 <w:lang w:eastAsia="nl-NL"/>
               </w:rPr>
             </w:pPr>
+            <w:r>
+              <w:rPr>
+                <w:rFonts w:ascii="Segoe UI" w:eastAsia="Times New Roman" w:hAnsi="Segoe UI" w:cs="Segoe UI"/>
+                <w:sz w:val="18"/>
+                <w:szCs w:val="18"/>
+                <w:lang w:eastAsia="nl-NL"/>
+              </w:rPr>
+              <w:t>3 dagen</w:t>
+            </w:r>
           </w:p>
         </w:tc>
         <w:tc>
@@ -1554,6 +1722,15 @@
                 <w:lang w:eastAsia="nl-NL"/>
               </w:rPr>
             </w:pPr>
+            <w:r>
+              <w:rPr>
+                <w:rFonts w:ascii="Segoe UI" w:eastAsia="Times New Roman" w:hAnsi="Segoe UI" w:cs="Segoe UI"/>
+                <w:sz w:val="18"/>
+                <w:szCs w:val="18"/>
+                <w:lang w:eastAsia="nl-NL"/>
+              </w:rPr>
+              <w:t>middel</w:t>
+            </w:r>
           </w:p>
         </w:tc>
       </w:tr>
@@ -1599,6 +1776,15 @@
                 <w:lang w:eastAsia="nl-NL"/>
               </w:rPr>
             </w:pPr>
+            <w:r>
+              <w:rPr>
+                <w:rFonts w:ascii="Segoe UI" w:eastAsia="Times New Roman" w:hAnsi="Segoe UI" w:cs="Segoe UI"/>
+                <w:sz w:val="18"/>
+                <w:szCs w:val="18"/>
+                <w:lang w:eastAsia="nl-NL"/>
+              </w:rPr>
+              <w:t>bedrijf</w:t>
+            </w:r>
           </w:p>
         </w:tc>
         <w:tc>
@@ -1616,6 +1802,26 @@
                 <w:lang w:eastAsia="nl-NL"/>
               </w:rPr>
             </w:pPr>
+            <w:proofErr w:type="spellStart"/>
+            <w:r>
+              <w:rPr>
+                <w:rFonts w:ascii="Segoe UI" w:eastAsia="Times New Roman" w:hAnsi="Segoe UI" w:cs="Segoe UI"/>
+                <w:sz w:val="18"/>
+                <w:szCs w:val="18"/>
+                <w:lang w:eastAsia="nl-NL"/>
+              </w:rPr>
+              <w:t>Admin</w:t>
+            </w:r>
+            <w:proofErr w:type="spellEnd"/>
+            <w:r>
+              <w:rPr>
+                <w:rFonts w:ascii="Segoe UI" w:eastAsia="Times New Roman" w:hAnsi="Segoe UI" w:cs="Segoe UI"/>
+                <w:sz w:val="18"/>
+                <w:szCs w:val="18"/>
+                <w:lang w:eastAsia="nl-NL"/>
+              </w:rPr>
+              <w:t xml:space="preserve"> pagina afgeschermd </w:t>
+            </w:r>
           </w:p>
         </w:tc>
         <w:tc>
@@ -1650,6 +1856,26 @@
                 <w:lang w:val="en-US" w:eastAsia="nl-NL"/>
               </w:rPr>
             </w:pPr>
+            <w:r>
+              <w:rPr>
+                <w:rFonts w:ascii="Segoe UI" w:eastAsia="Times New Roman" w:hAnsi="Segoe UI" w:cs="Segoe UI"/>
+                <w:sz w:val="18"/>
+                <w:szCs w:val="18"/>
+                <w:lang w:val="en-US" w:eastAsia="nl-NL"/>
+              </w:rPr>
+              <w:t xml:space="preserve">2 </w:t>
+            </w:r>
+            <w:proofErr w:type="spellStart"/>
+            <w:r>
+              <w:rPr>
+                <w:rFonts w:ascii="Segoe UI" w:eastAsia="Times New Roman" w:hAnsi="Segoe UI" w:cs="Segoe UI"/>
+                <w:sz w:val="18"/>
+                <w:szCs w:val="18"/>
+                <w:lang w:val="en-US" w:eastAsia="nl-NL"/>
+              </w:rPr>
+              <w:t>dagen</w:t>
+            </w:r>
+            <w:proofErr w:type="spellEnd"/>
           </w:p>
         </w:tc>
         <w:tc>
@@ -1667,6 +1893,15 @@
                 <w:lang w:eastAsia="nl-NL"/>
               </w:rPr>
             </w:pPr>
+            <w:r>
+              <w:rPr>
+                <w:rFonts w:ascii="Segoe UI" w:eastAsia="Times New Roman" w:hAnsi="Segoe UI" w:cs="Segoe UI"/>
+                <w:sz w:val="18"/>
+                <w:szCs w:val="18"/>
+                <w:lang w:eastAsia="nl-NL"/>
+              </w:rPr>
+              <w:t>Middel/extra</w:t>
+            </w:r>
           </w:p>
         </w:tc>
       </w:tr>
@@ -1715,6 +1950,15 @@
                 <w:lang w:eastAsia="nl-NL"/>
               </w:rPr>
             </w:pPr>
+            <w:r>
+              <w:rPr>
+                <w:rFonts w:ascii="Segoe UI" w:eastAsia="Times New Roman" w:hAnsi="Segoe UI" w:cs="Segoe UI"/>
+                <w:sz w:val="18"/>
+                <w:szCs w:val="18"/>
+                <w:lang w:eastAsia="nl-NL"/>
+              </w:rPr>
+              <w:t>bedrijf</w:t>
+            </w:r>
           </w:p>
         </w:tc>
         <w:tc>
@@ -1732,6 +1976,15 @@
                 <w:lang w:eastAsia="nl-NL"/>
               </w:rPr>
             </w:pPr>
+            <w:r>
+              <w:rPr>
+                <w:rFonts w:ascii="Segoe UI" w:eastAsia="Times New Roman" w:hAnsi="Segoe UI" w:cs="Segoe UI"/>
+                <w:sz w:val="18"/>
+                <w:szCs w:val="18"/>
+                <w:lang w:eastAsia="nl-NL"/>
+              </w:rPr>
+              <w:t>Duidelijk en overzichtelijke opbouw</w:t>
+            </w:r>
           </w:p>
         </w:tc>
         <w:tc>
@@ -1766,6 +2019,36 @@
                 <w:lang w:eastAsia="nl-NL"/>
               </w:rPr>
             </w:pPr>
+            <w:r>
+              <w:rPr>
+                <w:rFonts w:ascii="Segoe UI" w:eastAsia="Times New Roman" w:hAnsi="Segoe UI" w:cs="Segoe UI"/>
+                <w:sz w:val="18"/>
+                <w:szCs w:val="18"/>
+                <w:lang w:eastAsia="nl-NL"/>
+              </w:rPr>
+              <w:t>Heel het</w:t>
+            </w:r>
+          </w:p>
+          <w:p>
+            <w:pPr>
+              <w:textAlignment w:val="baseline"/>
+              <w:cnfStyle w:val="000000100000" w:firstRow="0" w:lastRow="0" w:firstColumn="0" w:lastColumn="0" w:oddVBand="0" w:evenVBand="0" w:oddHBand="1" w:evenHBand="0" w:firstRowFirstColumn="0" w:firstRowLastColumn="0" w:lastRowFirstColumn="0" w:lastRowLastColumn="0"/>
+              <w:rPr>
+                <w:rFonts w:ascii="Segoe UI" w:eastAsia="Times New Roman" w:hAnsi="Segoe UI" w:cs="Segoe UI"/>
+                <w:sz w:val="18"/>
+                <w:szCs w:val="18"/>
+                <w:lang w:eastAsia="nl-NL"/>
+              </w:rPr>
+            </w:pPr>
+            <w:r>
+              <w:rPr>
+                <w:rFonts w:ascii="Segoe UI" w:eastAsia="Times New Roman" w:hAnsi="Segoe UI" w:cs="Segoe UI"/>
+                <w:sz w:val="18"/>
+                <w:szCs w:val="18"/>
+                <w:lang w:eastAsia="nl-NL"/>
+              </w:rPr>
+              <w:t>project</w:t>
+            </w:r>
           </w:p>
         </w:tc>
         <w:tc>
@@ -1783,6 +2066,15 @@
                 <w:lang w:eastAsia="nl-NL"/>
               </w:rPr>
             </w:pPr>
+            <w:r>
+              <w:rPr>
+                <w:rFonts w:ascii="Segoe UI" w:eastAsia="Times New Roman" w:hAnsi="Segoe UI" w:cs="Segoe UI"/>
+                <w:sz w:val="18"/>
+                <w:szCs w:val="18"/>
+                <w:lang w:eastAsia="nl-NL"/>
+              </w:rPr>
+              <w:t>Hoog</w:t>
+            </w:r>
           </w:p>
         </w:tc>
       </w:tr>
@@ -1828,6 +2120,15 @@
                 <w:lang w:eastAsia="nl-NL"/>
               </w:rPr>
             </w:pPr>
+            <w:r>
+              <w:rPr>
+                <w:rFonts w:ascii="Segoe UI" w:eastAsia="Times New Roman" w:hAnsi="Segoe UI" w:cs="Segoe UI"/>
+                <w:sz w:val="18"/>
+                <w:szCs w:val="18"/>
+                <w:lang w:eastAsia="nl-NL"/>
+              </w:rPr>
+              <w:t>bedrijf</w:t>
+            </w:r>
           </w:p>
         </w:tc>
         <w:tc>
@@ -1845,6 +2146,35 @@
                 <w:lang w:eastAsia="nl-NL"/>
               </w:rPr>
             </w:pPr>
+            <w:r>
+              <w:rPr>
+                <w:rFonts w:ascii="Segoe UI" w:eastAsia="Times New Roman" w:hAnsi="Segoe UI" w:cs="Segoe UI"/>
+                <w:sz w:val="18"/>
+                <w:szCs w:val="18"/>
+                <w:lang w:eastAsia="nl-NL"/>
+              </w:rPr>
+              <w:t xml:space="preserve">Deelnemers kunnen zich meteen opgeven bij </w:t>
+            </w:r>
+            <w:proofErr w:type="spellStart"/>
+            <w:r>
+              <w:rPr>
+                <w:rFonts w:ascii="Segoe UI" w:eastAsia="Times New Roman" w:hAnsi="Segoe UI" w:cs="Segoe UI"/>
+                <w:sz w:val="18"/>
+                <w:szCs w:val="18"/>
+                <w:lang w:eastAsia="nl-NL"/>
+              </w:rPr>
+              <w:t>intresse</w:t>
+            </w:r>
+            <w:proofErr w:type="spellEnd"/>
+            <w:r>
+              <w:rPr>
+                <w:rFonts w:ascii="Segoe UI" w:eastAsia="Times New Roman" w:hAnsi="Segoe UI" w:cs="Segoe UI"/>
+                <w:sz w:val="18"/>
+                <w:szCs w:val="18"/>
+                <w:lang w:eastAsia="nl-NL"/>
+              </w:rPr>
+              <w:t xml:space="preserve"> of uiteraard een mailtje sturen</w:t>
+            </w:r>
           </w:p>
         </w:tc>
         <w:tc>
@@ -1879,6 +2209,15 @@
                 <w:lang w:eastAsia="nl-NL"/>
               </w:rPr>
             </w:pPr>
+            <w:r>
+              <w:rPr>
+                <w:rFonts w:ascii="Segoe UI" w:eastAsia="Times New Roman" w:hAnsi="Segoe UI" w:cs="Segoe UI"/>
+                <w:sz w:val="18"/>
+                <w:szCs w:val="18"/>
+                <w:lang w:eastAsia="nl-NL"/>
+              </w:rPr>
+              <w:t>5 dagen2</w:t>
+            </w:r>
           </w:p>
         </w:tc>
         <w:tc>
@@ -1896,6 +2235,15 @@
                 <w:lang w:eastAsia="nl-NL"/>
               </w:rPr>
             </w:pPr>
+            <w:r>
+              <w:rPr>
+                <w:rFonts w:ascii="Segoe UI" w:eastAsia="Times New Roman" w:hAnsi="Segoe UI" w:cs="Segoe UI"/>
+                <w:sz w:val="18"/>
+                <w:szCs w:val="18"/>
+                <w:lang w:eastAsia="nl-NL"/>
+              </w:rPr>
+              <w:t>hoog</w:t>
+            </w:r>
           </w:p>
         </w:tc>
       </w:tr>
@@ -1903,21 +2251,23 @@
     <w:p/>
     <w:p>
       <w:pPr>
-        <w:pStyle w:val="Heading3"/>
+        <w:pStyle w:val="Kop3"/>
       </w:pPr>
       <w:bookmarkStart w:id="2" w:name="_Toc120701912"/>
       <w:bookmarkStart w:id="3" w:name="_Toc194658842"/>
+      <w:proofErr w:type="spellStart"/>
       <w:r>
         <w:t>Wireframes</w:t>
       </w:r>
       <w:bookmarkEnd w:id="2"/>
       <w:bookmarkEnd w:id="3"/>
+      <w:proofErr w:type="spellEnd"/>
     </w:p>
     <w:p/>
     <w:p/>
     <w:p>
       <w:pPr>
-        <w:pStyle w:val="Heading3"/>
+        <w:pStyle w:val="Kop3"/>
       </w:pPr>
       <w:bookmarkStart w:id="4" w:name="_Toc194658843"/>
       <w:r>
@@ -2044,38 +2394,12 @@
         <w:rPr>
           <w:lang w:val="en-US"/>
         </w:rPr>
-        <w:t xml:space="preserve"> </w:t>
+        <w:br w:type="page"/>
       </w:r>
     </w:p>
     <w:p>
       <w:pPr>
-        <w:spacing w:after="160"/>
-        <w:rPr>
-          <w:lang w:val="en-US"/>
-        </w:rPr>
-      </w:pPr>
-    </w:p>
-    <w:p>
-      <w:pPr>
-        <w:spacing w:after="160"/>
-        <w:rPr>
-          <w:rFonts w:asciiTheme="majorHAnsi" w:eastAsiaTheme="majorEastAsia" w:hAnsiTheme="majorHAnsi" w:cstheme="majorBidi"/>
-          <w:color w:val="2F5496" w:themeColor="accent1" w:themeShade="BF"/>
-          <w:sz w:val="28"/>
-          <w:szCs w:val="32"/>
-          <w:lang w:val="en-US"/>
-        </w:rPr>
-      </w:pPr>
-      <w:r>
-        <w:rPr>
-          <w:lang w:val="en-US"/>
-        </w:rPr>
-        <w:br w:type="page"/>
-      </w:r>
-    </w:p>
-    <w:p>
-      <w:pPr>
-        <w:pStyle w:val="Heading1"/>
+        <w:pStyle w:val="Kop1"/>
       </w:pPr>
       <w:bookmarkStart w:id="7" w:name="_Toc194658844"/>
       <w:r>
@@ -2088,7 +2412,7 @@
     </w:p>
     <w:p>
       <w:pPr>
-        <w:pStyle w:val="Heading2"/>
+        <w:pStyle w:val="Kop2"/>
       </w:pPr>
       <w:bookmarkStart w:id="8" w:name="_Toc116463823"/>
       <w:bookmarkStart w:id="9" w:name="_Toc116463871"/>
@@ -2214,6 +2538,15 @@
         </w:rPr>
         <w:t>Datum uitvoeren van de test:</w:t>
       </w:r>
+      <w:r>
+        <w:rPr>
+          <w:rFonts w:cstheme="minorHAnsi"/>
+          <w:sz w:val="20"/>
+          <w:szCs w:val="20"/>
+          <w:lang w:eastAsia="ja-JP"/>
+        </w:rPr>
+        <w:t xml:space="preserve"> 04-06-2025</w:t>
+      </w:r>
     </w:p>
     <w:p>
       <w:pPr>
@@ -2243,8 +2576,19 @@
           <w:szCs w:val="20"/>
           <w:lang w:eastAsia="ja-JP"/>
         </w:rPr>
-        <w:t>kevin</w:t>
-      </w:r>
+        <w:t xml:space="preserve"> </w:t>
+      </w:r>
+      <w:proofErr w:type="spellStart"/>
+      <w:r>
+        <w:rPr>
+          <w:rFonts w:cstheme="minorHAnsi"/>
+          <w:sz w:val="20"/>
+          <w:szCs w:val="20"/>
+          <w:lang w:eastAsia="ja-JP"/>
+        </w:rPr>
+        <w:t>luka</w:t>
+      </w:r>
+      <w:proofErr w:type="spellEnd"/>
     </w:p>
     <w:p>
       <w:pPr>
@@ -2261,16 +2605,16 @@
     </w:p>
     <w:tbl>
       <w:tblPr>
-        <w:tblStyle w:val="GridTable4-Accent1"/>
+        <w:tblStyle w:val="Rastertabel4-Accent1"/>
         <w:tblW w:w="9639" w:type="dxa"/>
         <w:tblLook w:val="04A0" w:firstRow="1" w:lastRow="0" w:firstColumn="1" w:lastColumn="0" w:noHBand="0" w:noVBand="1"/>
       </w:tblPr>
       <w:tblGrid>
-        <w:gridCol w:w="1715"/>
-        <w:gridCol w:w="1721"/>
-        <w:gridCol w:w="1716"/>
-        <w:gridCol w:w="1384"/>
-        <w:gridCol w:w="2069"/>
+        <w:gridCol w:w="1728"/>
+        <w:gridCol w:w="1731"/>
+        <w:gridCol w:w="1707"/>
+        <w:gridCol w:w="1383"/>
+        <w:gridCol w:w="2056"/>
         <w:gridCol w:w="1034"/>
       </w:tblGrid>
       <w:tr>
@@ -2467,26 +2811,18 @@
                 <w:szCs w:val="22"/>
               </w:rPr>
             </w:pPr>
-          </w:p>
-          <w:p>
-            <w:pPr>
-              <w:pStyle w:val="Default"/>
+            <w:r>
               <w:rPr>
                 <w:rFonts w:asciiTheme="minorHAnsi" w:hAnsiTheme="minorHAnsi" w:cstheme="minorHAnsi"/>
                 <w:sz w:val="22"/>
                 <w:szCs w:val="22"/>
               </w:rPr>
-            </w:pPr>
-          </w:p>
-        </w:tc>
-        <w:tc>
-          <w:tcPr>
-            <w:tcW w:w="1758" w:type="dxa"/>
-          </w:tcPr>
+              <w:t>Contacteren</w:t>
+            </w:r>
+          </w:p>
           <w:p>
             <w:pPr>
               <w:pStyle w:val="Default"/>
-              <w:cnfStyle w:val="000000100000" w:firstRow="0" w:lastRow="0" w:firstColumn="0" w:lastColumn="0" w:oddVBand="0" w:evenVBand="0" w:oddHBand="1" w:evenHBand="0" w:firstRowFirstColumn="0" w:firstRowLastColumn="0" w:lastRowFirstColumn="0" w:lastRowLastColumn="0"/>
               <w:rPr>
                 <w:rFonts w:asciiTheme="minorHAnsi" w:hAnsiTheme="minorHAnsi" w:cstheme="minorHAnsi"/>
                 <w:sz w:val="22"/>
@@ -2509,27 +2845,19 @@
                 <w:szCs w:val="22"/>
               </w:rPr>
             </w:pPr>
-          </w:p>
-        </w:tc>
-        <w:tc>
-          <w:tcPr>
-            <w:tcW w:w="1390" w:type="dxa"/>
-          </w:tcPr>
-          <w:p>
-            <w:pPr>
-              <w:pStyle w:val="Default"/>
-              <w:cnfStyle w:val="000000100000" w:firstRow="0" w:lastRow="0" w:firstColumn="0" w:lastColumn="0" w:oddVBand="0" w:evenVBand="0" w:oddHBand="1" w:evenHBand="0" w:firstRowFirstColumn="0" w:firstRowLastColumn="0" w:lastRowFirstColumn="0" w:lastRowLastColumn="0"/>
+            <w:r>
               <w:rPr>
                 <w:rFonts w:asciiTheme="minorHAnsi" w:hAnsiTheme="minorHAnsi" w:cstheme="minorHAnsi"/>
                 <w:sz w:val="22"/>
                 <w:szCs w:val="22"/>
               </w:rPr>
-            </w:pPr>
-          </w:p>
-        </w:tc>
-        <w:tc>
-          <w:tcPr>
-            <w:tcW w:w="2126" w:type="dxa"/>
+              <w:t>Zeggen dat de mail goed is aangekomen</w:t>
+            </w:r>
+          </w:p>
+        </w:tc>
+        <w:tc>
+          <w:tcPr>
+            <w:tcW w:w="1758" w:type="dxa"/>
           </w:tcPr>
           <w:p>
             <w:pPr>
@@ -2541,130 +2869,242 @@
                 <w:szCs w:val="22"/>
               </w:rPr>
             </w:pPr>
-          </w:p>
-        </w:tc>
-        <w:tc>
-          <w:tcPr>
-            <w:tcW w:w="850" w:type="dxa"/>
-          </w:tcPr>
-          <w:p>
-            <w:pPr>
-              <w:pStyle w:val="Default"/>
-              <w:cnfStyle w:val="000000100000" w:firstRow="0" w:lastRow="0" w:firstColumn="0" w:lastColumn="0" w:oddVBand="0" w:evenVBand="0" w:oddHBand="1" w:evenHBand="0" w:firstRowFirstColumn="0" w:firstRowLastColumn="0" w:lastRowFirstColumn="0" w:lastRowLastColumn="0"/>
+            <w:r>
               <w:rPr>
                 <w:rFonts w:asciiTheme="minorHAnsi" w:hAnsiTheme="minorHAnsi" w:cstheme="minorHAnsi"/>
                 <w:sz w:val="22"/>
                 <w:szCs w:val="22"/>
               </w:rPr>
-            </w:pPr>
-          </w:p>
-        </w:tc>
-      </w:tr>
-      <w:tr>
-        <w:tc>
-          <w:tcPr>
-            <w:cnfStyle w:val="001000000000" w:firstRow="0" w:lastRow="0" w:firstColumn="1" w:lastColumn="0" w:oddVBand="0" w:evenVBand="0" w:oddHBand="0" w:evenHBand="0" w:firstRowFirstColumn="0" w:firstRowLastColumn="0" w:lastRowFirstColumn="0" w:lastRowLastColumn="0"/>
-            <w:tcW w:w="1757" w:type="dxa"/>
+              <w:t>goed</w:t>
+            </w:r>
+          </w:p>
+        </w:tc>
+        <w:tc>
+          <w:tcPr>
+            <w:tcW w:w="1390" w:type="dxa"/>
           </w:tcPr>
           <w:p>
             <w:pPr>
               <w:pStyle w:val="Default"/>
+              <w:cnfStyle w:val="000000100000" w:firstRow="0" w:lastRow="0" w:firstColumn="0" w:lastColumn="0" w:oddVBand="0" w:evenVBand="0" w:oddHBand="1" w:evenHBand="0" w:firstRowFirstColumn="0" w:firstRowLastColumn="0" w:lastRowFirstColumn="0" w:lastRowLastColumn="0"/>
               <w:rPr>
                 <w:rFonts w:asciiTheme="minorHAnsi" w:hAnsiTheme="minorHAnsi" w:cstheme="minorHAnsi"/>
                 <w:sz w:val="22"/>
                 <w:szCs w:val="22"/>
               </w:rPr>
             </w:pPr>
-          </w:p>
-          <w:p>
-            <w:pPr>
-              <w:pStyle w:val="Default"/>
+            <w:r>
               <w:rPr>
                 <w:rFonts w:asciiTheme="minorHAnsi" w:hAnsiTheme="minorHAnsi" w:cstheme="minorHAnsi"/>
                 <w:sz w:val="22"/>
                 <w:szCs w:val="22"/>
               </w:rPr>
-            </w:pPr>
-          </w:p>
-        </w:tc>
-        <w:tc>
-          <w:tcPr>
-            <w:tcW w:w="1758" w:type="dxa"/>
+              <w:t>Ja</w:t>
+            </w:r>
+          </w:p>
+        </w:tc>
+        <w:tc>
+          <w:tcPr>
+            <w:tcW w:w="2126" w:type="dxa"/>
           </w:tcPr>
           <w:p>
             <w:pPr>
               <w:pStyle w:val="Default"/>
-              <w:cnfStyle w:val="000000000000" w:firstRow="0" w:lastRow="0" w:firstColumn="0" w:lastColumn="0" w:oddVBand="0" w:evenVBand="0" w:oddHBand="0" w:evenHBand="0" w:firstRowFirstColumn="0" w:firstRowLastColumn="0" w:lastRowFirstColumn="0" w:lastRowLastColumn="0"/>
+              <w:cnfStyle w:val="000000100000" w:firstRow="0" w:lastRow="0" w:firstColumn="0" w:lastColumn="0" w:oddVBand="0" w:evenVBand="0" w:oddHBand="1" w:evenHBand="0" w:firstRowFirstColumn="0" w:firstRowLastColumn="0" w:lastRowFirstColumn="0" w:lastRowLastColumn="0"/>
               <w:rPr>
                 <w:rFonts w:asciiTheme="minorHAnsi" w:hAnsiTheme="minorHAnsi" w:cstheme="minorHAnsi"/>
                 <w:sz w:val="22"/>
                 <w:szCs w:val="22"/>
               </w:rPr>
             </w:pPr>
-          </w:p>
-        </w:tc>
-        <w:tc>
-          <w:tcPr>
-            <w:tcW w:w="1758" w:type="dxa"/>
-          </w:tcPr>
-          <w:p>
-            <w:pPr>
-              <w:pStyle w:val="Default"/>
-              <w:cnfStyle w:val="000000000000" w:firstRow="0" w:lastRow="0" w:firstColumn="0" w:lastColumn="0" w:oddVBand="0" w:evenVBand="0" w:oddHBand="0" w:evenHBand="0" w:firstRowFirstColumn="0" w:firstRowLastColumn="0" w:lastRowFirstColumn="0" w:lastRowLastColumn="0"/>
+            <w:r>
               <w:rPr>
                 <w:rFonts w:asciiTheme="minorHAnsi" w:hAnsiTheme="minorHAnsi" w:cstheme="minorHAnsi"/>
                 <w:sz w:val="22"/>
                 <w:szCs w:val="22"/>
               </w:rPr>
-            </w:pPr>
-          </w:p>
-        </w:tc>
-        <w:tc>
-          <w:tcPr>
-            <w:tcW w:w="1390" w:type="dxa"/>
+              <w:t>-</w:t>
+            </w:r>
+          </w:p>
+        </w:tc>
+        <w:tc>
+          <w:tcPr>
+            <w:tcW w:w="850" w:type="dxa"/>
           </w:tcPr>
           <w:p>
             <w:pPr>
               <w:pStyle w:val="Default"/>
-              <w:cnfStyle w:val="000000000000" w:firstRow="0" w:lastRow="0" w:firstColumn="0" w:lastColumn="0" w:oddVBand="0" w:evenVBand="0" w:oddHBand="0" w:evenHBand="0" w:firstRowFirstColumn="0" w:firstRowLastColumn="0" w:lastRowFirstColumn="0" w:lastRowLastColumn="0"/>
+              <w:cnfStyle w:val="000000100000" w:firstRow="0" w:lastRow="0" w:firstColumn="0" w:lastColumn="0" w:oddVBand="0" w:evenVBand="0" w:oddHBand="1" w:evenHBand="0" w:firstRowFirstColumn="0" w:firstRowLastColumn="0" w:lastRowFirstColumn="0" w:lastRowLastColumn="0"/>
               <w:rPr>
                 <w:rFonts w:asciiTheme="minorHAnsi" w:hAnsiTheme="minorHAnsi" w:cstheme="minorHAnsi"/>
                 <w:sz w:val="22"/>
                 <w:szCs w:val="22"/>
               </w:rPr>
             </w:pPr>
-          </w:p>
-        </w:tc>
-        <w:tc>
-          <w:tcPr>
-            <w:tcW w:w="2126" w:type="dxa"/>
-          </w:tcPr>
-          <w:p>
-            <w:pPr>
-              <w:pStyle w:val="Default"/>
-              <w:cnfStyle w:val="000000000000" w:firstRow="0" w:lastRow="0" w:firstColumn="0" w:lastColumn="0" w:oddVBand="0" w:evenVBand="0" w:oddHBand="0" w:evenHBand="0" w:firstRowFirstColumn="0" w:firstRowLastColumn="0" w:lastRowFirstColumn="0" w:lastRowLastColumn="0"/>
+            <w:r>
               <w:rPr>
                 <w:rFonts w:asciiTheme="minorHAnsi" w:hAnsiTheme="minorHAnsi" w:cstheme="minorHAnsi"/>
                 <w:sz w:val="22"/>
                 <w:szCs w:val="22"/>
               </w:rPr>
-            </w:pPr>
-          </w:p>
-        </w:tc>
-        <w:tc>
-          <w:tcPr>
-            <w:tcW w:w="850" w:type="dxa"/>
+              <w:t>hoog</w:t>
+            </w:r>
+          </w:p>
+        </w:tc>
+      </w:tr>
+      <w:tr>
+        <w:tc>
+          <w:tcPr>
+            <w:cnfStyle w:val="001000000000" w:firstRow="0" w:lastRow="0" w:firstColumn="1" w:lastColumn="0" w:oddVBand="0" w:evenVBand="0" w:oddHBand="0" w:evenHBand="0" w:firstRowFirstColumn="0" w:firstRowLastColumn="0" w:lastRowFirstColumn="0" w:lastRowLastColumn="0"/>
+            <w:tcW w:w="1757" w:type="dxa"/>
           </w:tcPr>
           <w:p>
             <w:pPr>
               <w:pStyle w:val="Default"/>
-              <w:cnfStyle w:val="000000000000" w:firstRow="0" w:lastRow="0" w:firstColumn="0" w:lastColumn="0" w:oddVBand="0" w:evenVBand="0" w:oddHBand="0" w:evenHBand="0" w:firstRowFirstColumn="0" w:firstRowLastColumn="0" w:lastRowFirstColumn="0" w:lastRowLastColumn="0"/>
               <w:rPr>
                 <w:rFonts w:asciiTheme="minorHAnsi" w:hAnsiTheme="minorHAnsi" w:cstheme="minorHAnsi"/>
                 <w:sz w:val="22"/>
                 <w:szCs w:val="22"/>
               </w:rPr>
             </w:pPr>
+            <w:r>
+              <w:rPr>
+                <w:rFonts w:asciiTheme="minorHAnsi" w:hAnsiTheme="minorHAnsi" w:cstheme="minorHAnsi"/>
+                <w:sz w:val="22"/>
+                <w:szCs w:val="22"/>
+              </w:rPr>
+              <w:t>Opgeven als deelnemer</w:t>
+            </w:r>
+          </w:p>
+          <w:p>
+            <w:pPr>
+              <w:pStyle w:val="Default"/>
+              <w:rPr>
+                <w:rFonts w:asciiTheme="minorHAnsi" w:hAnsiTheme="minorHAnsi" w:cstheme="minorHAnsi"/>
+                <w:sz w:val="22"/>
+                <w:szCs w:val="22"/>
+              </w:rPr>
+            </w:pPr>
+          </w:p>
+        </w:tc>
+        <w:tc>
+          <w:tcPr>
+            <w:tcW w:w="1758" w:type="dxa"/>
+          </w:tcPr>
+          <w:p>
+            <w:pPr>
+              <w:pStyle w:val="Default"/>
+              <w:cnfStyle w:val="000000000000" w:firstRow="0" w:lastRow="0" w:firstColumn="0" w:lastColumn="0" w:oddVBand="0" w:evenVBand="0" w:oddHBand="0" w:evenHBand="0" w:firstRowFirstColumn="0" w:firstRowLastColumn="0" w:lastRowFirstColumn="0" w:lastRowLastColumn="0"/>
+              <w:rPr>
+                <w:rFonts w:asciiTheme="minorHAnsi" w:hAnsiTheme="minorHAnsi" w:cstheme="minorHAnsi"/>
+                <w:sz w:val="22"/>
+                <w:szCs w:val="22"/>
+              </w:rPr>
+            </w:pPr>
+            <w:r>
+              <w:rPr>
+                <w:rFonts w:asciiTheme="minorHAnsi" w:hAnsiTheme="minorHAnsi" w:cstheme="minorHAnsi"/>
+                <w:sz w:val="22"/>
+                <w:szCs w:val="22"/>
+              </w:rPr>
+              <w:t>Nadat je je gegevens heb ingevoerd je een code ontvangt en zeggen dat het is gelukt</w:t>
+            </w:r>
+          </w:p>
+        </w:tc>
+        <w:tc>
+          <w:tcPr>
+            <w:tcW w:w="1758" w:type="dxa"/>
+          </w:tcPr>
+          <w:p>
+            <w:pPr>
+              <w:pStyle w:val="Default"/>
+              <w:cnfStyle w:val="000000000000" w:firstRow="0" w:lastRow="0" w:firstColumn="0" w:lastColumn="0" w:oddVBand="0" w:evenVBand="0" w:oddHBand="0" w:evenHBand="0" w:firstRowFirstColumn="0" w:firstRowLastColumn="0" w:lastRowFirstColumn="0" w:lastRowLastColumn="0"/>
+              <w:rPr>
+                <w:rFonts w:asciiTheme="minorHAnsi" w:hAnsiTheme="minorHAnsi" w:cstheme="minorHAnsi"/>
+                <w:sz w:val="22"/>
+                <w:szCs w:val="22"/>
+              </w:rPr>
+            </w:pPr>
+            <w:r>
+              <w:rPr>
+                <w:rFonts w:asciiTheme="minorHAnsi" w:hAnsiTheme="minorHAnsi" w:cstheme="minorHAnsi"/>
+                <w:sz w:val="22"/>
+                <w:szCs w:val="22"/>
+              </w:rPr>
+              <w:t>Goed</w:t>
+            </w:r>
+          </w:p>
+        </w:tc>
+        <w:tc>
+          <w:tcPr>
+            <w:tcW w:w="1390" w:type="dxa"/>
+          </w:tcPr>
+          <w:p>
+            <w:pPr>
+              <w:pStyle w:val="Default"/>
+              <w:cnfStyle w:val="000000000000" w:firstRow="0" w:lastRow="0" w:firstColumn="0" w:lastColumn="0" w:oddVBand="0" w:evenVBand="0" w:oddHBand="0" w:evenHBand="0" w:firstRowFirstColumn="0" w:firstRowLastColumn="0" w:lastRowFirstColumn="0" w:lastRowLastColumn="0"/>
+              <w:rPr>
+                <w:rFonts w:asciiTheme="minorHAnsi" w:hAnsiTheme="minorHAnsi" w:cstheme="minorHAnsi"/>
+                <w:sz w:val="22"/>
+                <w:szCs w:val="22"/>
+              </w:rPr>
+            </w:pPr>
+            <w:r>
+              <w:rPr>
+                <w:rFonts w:asciiTheme="minorHAnsi" w:hAnsiTheme="minorHAnsi" w:cstheme="minorHAnsi"/>
+                <w:sz w:val="22"/>
+                <w:szCs w:val="22"/>
+              </w:rPr>
+              <w:t>Ja</w:t>
+            </w:r>
+          </w:p>
+        </w:tc>
+        <w:tc>
+          <w:tcPr>
+            <w:tcW w:w="2126" w:type="dxa"/>
+          </w:tcPr>
+          <w:p>
+            <w:pPr>
+              <w:pStyle w:val="Default"/>
+              <w:cnfStyle w:val="000000000000" w:firstRow="0" w:lastRow="0" w:firstColumn="0" w:lastColumn="0" w:oddVBand="0" w:evenVBand="0" w:oddHBand="0" w:evenHBand="0" w:firstRowFirstColumn="0" w:firstRowLastColumn="0" w:lastRowFirstColumn="0" w:lastRowLastColumn="0"/>
+              <w:rPr>
+                <w:rFonts w:asciiTheme="minorHAnsi" w:hAnsiTheme="minorHAnsi" w:cstheme="minorHAnsi"/>
+                <w:sz w:val="22"/>
+                <w:szCs w:val="22"/>
+              </w:rPr>
+            </w:pPr>
+            <w:r>
+              <w:rPr>
+                <w:rFonts w:asciiTheme="minorHAnsi" w:hAnsiTheme="minorHAnsi" w:cstheme="minorHAnsi"/>
+                <w:sz w:val="22"/>
+                <w:szCs w:val="22"/>
+              </w:rPr>
+              <w:t>--</w:t>
+            </w:r>
+          </w:p>
+        </w:tc>
+        <w:tc>
+          <w:tcPr>
+            <w:tcW w:w="850" w:type="dxa"/>
+          </w:tcPr>
+          <w:p>
+            <w:pPr>
+              <w:pStyle w:val="Default"/>
+              <w:cnfStyle w:val="000000000000" w:firstRow="0" w:lastRow="0" w:firstColumn="0" w:lastColumn="0" w:oddVBand="0" w:evenVBand="0" w:oddHBand="0" w:evenHBand="0" w:firstRowFirstColumn="0" w:firstRowLastColumn="0" w:lastRowFirstColumn="0" w:lastRowLastColumn="0"/>
+              <w:rPr>
+                <w:rFonts w:asciiTheme="minorHAnsi" w:hAnsiTheme="minorHAnsi" w:cstheme="minorHAnsi"/>
+                <w:sz w:val="22"/>
+                <w:szCs w:val="22"/>
+              </w:rPr>
+            </w:pPr>
+            <w:r>
+              <w:rPr>
+                <w:rFonts w:asciiTheme="minorHAnsi" w:hAnsiTheme="minorHAnsi" w:cstheme="minorHAnsi"/>
+                <w:sz w:val="22"/>
+                <w:szCs w:val="22"/>
+              </w:rPr>
+              <w:t>Hoog</w:t>
+            </w:r>
           </w:p>
         </w:tc>
       </w:tr>
@@ -2686,22 +3126,16 @@
                 <w:szCs w:val="22"/>
               </w:rPr>
             </w:pPr>
-          </w:p>
-        </w:tc>
-        <w:tc>
-          <w:tcPr>
-            <w:tcW w:w="1758" w:type="dxa"/>
-          </w:tcPr>
-          <w:p>
-            <w:pPr>
-              <w:pStyle w:val="Default"/>
-              <w:cnfStyle w:val="000000100000" w:firstRow="0" w:lastRow="0" w:firstColumn="0" w:lastColumn="0" w:oddVBand="0" w:evenVBand="0" w:oddHBand="1" w:evenHBand="0" w:firstRowFirstColumn="0" w:firstRowLastColumn="0" w:lastRowFirstColumn="0" w:lastRowLastColumn="0"/>
+            <w:proofErr w:type="spellStart"/>
+            <w:r>
               <w:rPr>
                 <w:rFonts w:asciiTheme="minorHAnsi" w:hAnsiTheme="minorHAnsi" w:cstheme="minorHAnsi"/>
                 <w:sz w:val="22"/>
                 <w:szCs w:val="22"/>
               </w:rPr>
-            </w:pPr>
+              <w:t>responsive</w:t>
+            </w:r>
+            <w:proofErr w:type="spellEnd"/>
           </w:p>
         </w:tc>
         <w:tc>
@@ -2718,27 +3152,19 @@
                 <w:szCs w:val="22"/>
               </w:rPr>
             </w:pPr>
-          </w:p>
-        </w:tc>
-        <w:tc>
-          <w:tcPr>
-            <w:tcW w:w="1390" w:type="dxa"/>
-          </w:tcPr>
-          <w:p>
-            <w:pPr>
-              <w:pStyle w:val="Default"/>
-              <w:cnfStyle w:val="000000100000" w:firstRow="0" w:lastRow="0" w:firstColumn="0" w:lastColumn="0" w:oddVBand="0" w:evenVBand="0" w:oddHBand="1" w:evenHBand="0" w:firstRowFirstColumn="0" w:firstRowLastColumn="0" w:lastRowFirstColumn="0" w:lastRowLastColumn="0"/>
+            <w:r>
               <w:rPr>
                 <w:rFonts w:asciiTheme="minorHAnsi" w:hAnsiTheme="minorHAnsi" w:cstheme="minorHAnsi"/>
                 <w:sz w:val="22"/>
                 <w:szCs w:val="22"/>
               </w:rPr>
-            </w:pPr>
-          </w:p>
-        </w:tc>
-        <w:tc>
-          <w:tcPr>
-            <w:tcW w:w="2126" w:type="dxa"/>
+              <w:t>Aanpassen aan elke device</w:t>
+            </w:r>
+          </w:p>
+        </w:tc>
+        <w:tc>
+          <w:tcPr>
+            <w:tcW w:w="1758" w:type="dxa"/>
           </w:tcPr>
           <w:p>
             <w:pPr>
@@ -2750,66 +3176,48 @@
                 <w:szCs w:val="22"/>
               </w:rPr>
             </w:pPr>
-          </w:p>
-        </w:tc>
-        <w:tc>
-          <w:tcPr>
-            <w:tcW w:w="850" w:type="dxa"/>
-          </w:tcPr>
-          <w:p>
-            <w:pPr>
-              <w:pStyle w:val="Default"/>
-              <w:cnfStyle w:val="000000100000" w:firstRow="0" w:lastRow="0" w:firstColumn="0" w:lastColumn="0" w:oddVBand="0" w:evenVBand="0" w:oddHBand="1" w:evenHBand="0" w:firstRowFirstColumn="0" w:firstRowLastColumn="0" w:lastRowFirstColumn="0" w:lastRowLastColumn="0"/>
+            <w:r>
               <w:rPr>
                 <w:rFonts w:asciiTheme="minorHAnsi" w:hAnsiTheme="minorHAnsi" w:cstheme="minorHAnsi"/>
                 <w:sz w:val="22"/>
                 <w:szCs w:val="22"/>
               </w:rPr>
-            </w:pPr>
-          </w:p>
-        </w:tc>
-      </w:tr>
-      <w:tr>
-        <w:tc>
-          <w:tcPr>
-            <w:cnfStyle w:val="001000000000" w:firstRow="0" w:lastRow="0" w:firstColumn="1" w:lastColumn="0" w:oddVBand="0" w:evenVBand="0" w:oddHBand="0" w:evenHBand="0" w:firstRowFirstColumn="0" w:firstRowLastColumn="0" w:lastRowFirstColumn="0" w:lastRowLastColumn="0"/>
-            <w:tcW w:w="1757" w:type="dxa"/>
+              <w:t>Goed</w:t>
+            </w:r>
+          </w:p>
+        </w:tc>
+        <w:tc>
+          <w:tcPr>
+            <w:tcW w:w="1390" w:type="dxa"/>
           </w:tcPr>
           <w:p>
             <w:pPr>
               <w:pStyle w:val="Default"/>
+              <w:cnfStyle w:val="000000100000" w:firstRow="0" w:lastRow="0" w:firstColumn="0" w:lastColumn="0" w:oddVBand="0" w:evenVBand="0" w:oddHBand="1" w:evenHBand="0" w:firstRowFirstColumn="0" w:firstRowLastColumn="0" w:lastRowFirstColumn="0" w:lastRowLastColumn="0"/>
               <w:rPr>
                 <w:rFonts w:asciiTheme="minorHAnsi" w:hAnsiTheme="minorHAnsi" w:cstheme="minorHAnsi"/>
                 <w:sz w:val="22"/>
                 <w:szCs w:val="22"/>
               </w:rPr>
             </w:pPr>
-          </w:p>
-        </w:tc>
-        <w:tc>
-          <w:tcPr>
-            <w:tcW w:w="1758" w:type="dxa"/>
-          </w:tcPr>
-          <w:p>
-            <w:pPr>
-              <w:pStyle w:val="Default"/>
-              <w:cnfStyle w:val="000000000000" w:firstRow="0" w:lastRow="0" w:firstColumn="0" w:lastColumn="0" w:oddVBand="0" w:evenVBand="0" w:oddHBand="0" w:evenHBand="0" w:firstRowFirstColumn="0" w:firstRowLastColumn="0" w:lastRowFirstColumn="0" w:lastRowLastColumn="0"/>
+            <w:r>
               <w:rPr>
                 <w:rFonts w:asciiTheme="minorHAnsi" w:hAnsiTheme="minorHAnsi" w:cstheme="minorHAnsi"/>
                 <w:sz w:val="22"/>
                 <w:szCs w:val="22"/>
               </w:rPr>
-            </w:pPr>
-          </w:p>
-        </w:tc>
-        <w:tc>
-          <w:tcPr>
-            <w:tcW w:w="1758" w:type="dxa"/>
+              <w:t>Ja</w:t>
+            </w:r>
+          </w:p>
+        </w:tc>
+        <w:tc>
+          <w:tcPr>
+            <w:tcW w:w="2126" w:type="dxa"/>
           </w:tcPr>
           <w:p>
             <w:pPr>
               <w:pStyle w:val="Default"/>
-              <w:cnfStyle w:val="000000000000" w:firstRow="0" w:lastRow="0" w:firstColumn="0" w:lastColumn="0" w:oddVBand="0" w:evenVBand="0" w:oddHBand="0" w:evenHBand="0" w:firstRowFirstColumn="0" w:firstRowLastColumn="0" w:lastRowFirstColumn="0" w:lastRowLastColumn="0"/>
+              <w:cnfStyle w:val="000000100000" w:firstRow="0" w:lastRow="0" w:firstColumn="0" w:lastColumn="0" w:oddVBand="0" w:evenVBand="0" w:oddHBand="1" w:evenHBand="0" w:firstRowFirstColumn="0" w:firstRowLastColumn="0" w:lastRowFirstColumn="0" w:lastRowLastColumn="0"/>
               <w:rPr>
                 <w:rFonts w:asciiTheme="minorHAnsi" w:hAnsiTheme="minorHAnsi" w:cstheme="minorHAnsi"/>
                 <w:sz w:val="22"/>
@@ -2820,50 +3228,172 @@
         </w:tc>
         <w:tc>
           <w:tcPr>
-            <w:tcW w:w="1390" w:type="dxa"/>
+            <w:tcW w:w="850" w:type="dxa"/>
           </w:tcPr>
           <w:p>
             <w:pPr>
               <w:pStyle w:val="Default"/>
-              <w:cnfStyle w:val="000000000000" w:firstRow="0" w:lastRow="0" w:firstColumn="0" w:lastColumn="0" w:oddVBand="0" w:evenVBand="0" w:oddHBand="0" w:evenHBand="0" w:firstRowFirstColumn="0" w:firstRowLastColumn="0" w:lastRowFirstColumn="0" w:lastRowLastColumn="0"/>
+              <w:cnfStyle w:val="000000100000" w:firstRow="0" w:lastRow="0" w:firstColumn="0" w:lastColumn="0" w:oddVBand="0" w:evenVBand="0" w:oddHBand="1" w:evenHBand="0" w:firstRowFirstColumn="0" w:firstRowLastColumn="0" w:lastRowFirstColumn="0" w:lastRowLastColumn="0"/>
               <w:rPr>
                 <w:rFonts w:asciiTheme="minorHAnsi" w:hAnsiTheme="minorHAnsi" w:cstheme="minorHAnsi"/>
                 <w:sz w:val="22"/>
                 <w:szCs w:val="22"/>
               </w:rPr>
             </w:pPr>
-          </w:p>
-        </w:tc>
-        <w:tc>
-          <w:tcPr>
-            <w:tcW w:w="2126" w:type="dxa"/>
-          </w:tcPr>
-          <w:p>
-            <w:pPr>
-              <w:pStyle w:val="Default"/>
-              <w:cnfStyle w:val="000000000000" w:firstRow="0" w:lastRow="0" w:firstColumn="0" w:lastColumn="0" w:oddVBand="0" w:evenVBand="0" w:oddHBand="0" w:evenHBand="0" w:firstRowFirstColumn="0" w:firstRowLastColumn="0" w:lastRowFirstColumn="0" w:lastRowLastColumn="0"/>
+            <w:r>
               <w:rPr>
                 <w:rFonts w:asciiTheme="minorHAnsi" w:hAnsiTheme="minorHAnsi" w:cstheme="minorHAnsi"/>
                 <w:sz w:val="22"/>
                 <w:szCs w:val="22"/>
               </w:rPr>
-            </w:pPr>
-          </w:p>
-        </w:tc>
-        <w:tc>
-          <w:tcPr>
-            <w:tcW w:w="850" w:type="dxa"/>
+              <w:t>Hoog</w:t>
+            </w:r>
+          </w:p>
+        </w:tc>
+      </w:tr>
+      <w:tr>
+        <w:tc>
+          <w:tcPr>
+            <w:cnfStyle w:val="001000000000" w:firstRow="0" w:lastRow="0" w:firstColumn="1" w:lastColumn="0" w:oddVBand="0" w:evenVBand="0" w:oddHBand="0" w:evenHBand="0" w:firstRowFirstColumn="0" w:firstRowLastColumn="0" w:lastRowFirstColumn="0" w:lastRowLastColumn="0"/>
+            <w:tcW w:w="1757" w:type="dxa"/>
           </w:tcPr>
           <w:p>
             <w:pPr>
               <w:pStyle w:val="Default"/>
-              <w:cnfStyle w:val="000000000000" w:firstRow="0" w:lastRow="0" w:firstColumn="0" w:lastColumn="0" w:oddVBand="0" w:evenVBand="0" w:oddHBand="0" w:evenHBand="0" w:firstRowFirstColumn="0" w:firstRowLastColumn="0" w:lastRowFirstColumn="0" w:lastRowLastColumn="0"/>
               <w:rPr>
                 <w:rFonts w:asciiTheme="minorHAnsi" w:hAnsiTheme="minorHAnsi" w:cstheme="minorHAnsi"/>
                 <w:sz w:val="22"/>
                 <w:szCs w:val="22"/>
               </w:rPr>
             </w:pPr>
+            <w:r>
+              <w:rPr>
+                <w:rFonts w:asciiTheme="minorHAnsi" w:hAnsiTheme="minorHAnsi" w:cstheme="minorHAnsi"/>
+                <w:sz w:val="22"/>
+                <w:szCs w:val="22"/>
+              </w:rPr>
+              <w:t>Tickets halen</w:t>
+            </w:r>
+          </w:p>
+        </w:tc>
+        <w:tc>
+          <w:tcPr>
+            <w:tcW w:w="1758" w:type="dxa"/>
+          </w:tcPr>
+          <w:p>
+            <w:pPr>
+              <w:pStyle w:val="Default"/>
+              <w:cnfStyle w:val="000000000000" w:firstRow="0" w:lastRow="0" w:firstColumn="0" w:lastColumn="0" w:oddVBand="0" w:evenVBand="0" w:oddHBand="0" w:evenHBand="0" w:firstRowFirstColumn="0" w:firstRowLastColumn="0" w:lastRowFirstColumn="0" w:lastRowLastColumn="0"/>
+              <w:rPr>
+                <w:rFonts w:asciiTheme="minorHAnsi" w:hAnsiTheme="minorHAnsi" w:cstheme="minorHAnsi"/>
+                <w:sz w:val="22"/>
+                <w:szCs w:val="22"/>
+              </w:rPr>
+            </w:pPr>
+            <w:r>
+              <w:rPr>
+                <w:rFonts w:asciiTheme="minorHAnsi" w:hAnsiTheme="minorHAnsi" w:cstheme="minorHAnsi"/>
+                <w:sz w:val="22"/>
+                <w:szCs w:val="22"/>
+              </w:rPr>
+              <w:t>Zeggen dat het is gelukt als je een ticket hebt gehaald</w:t>
+            </w:r>
+          </w:p>
+        </w:tc>
+        <w:tc>
+          <w:tcPr>
+            <w:tcW w:w="1758" w:type="dxa"/>
+          </w:tcPr>
+          <w:p>
+            <w:pPr>
+              <w:pStyle w:val="Default"/>
+              <w:cnfStyle w:val="000000000000" w:firstRow="0" w:lastRow="0" w:firstColumn="0" w:lastColumn="0" w:oddVBand="0" w:evenVBand="0" w:oddHBand="0" w:evenHBand="0" w:firstRowFirstColumn="0" w:firstRowLastColumn="0" w:lastRowFirstColumn="0" w:lastRowLastColumn="0"/>
+              <w:rPr>
+                <w:rFonts w:asciiTheme="minorHAnsi" w:hAnsiTheme="minorHAnsi" w:cstheme="minorHAnsi"/>
+                <w:sz w:val="22"/>
+                <w:szCs w:val="22"/>
+              </w:rPr>
+            </w:pPr>
+            <w:r>
+              <w:rPr>
+                <w:rFonts w:asciiTheme="minorHAnsi" w:hAnsiTheme="minorHAnsi" w:cstheme="minorHAnsi"/>
+                <w:sz w:val="22"/>
+                <w:szCs w:val="22"/>
+              </w:rPr>
+              <w:t>Goed</w:t>
+            </w:r>
+          </w:p>
+        </w:tc>
+        <w:tc>
+          <w:tcPr>
+            <w:tcW w:w="1390" w:type="dxa"/>
+          </w:tcPr>
+          <w:p>
+            <w:pPr>
+              <w:pStyle w:val="Default"/>
+              <w:cnfStyle w:val="000000000000" w:firstRow="0" w:lastRow="0" w:firstColumn="0" w:lastColumn="0" w:oddVBand="0" w:evenVBand="0" w:oddHBand="0" w:evenHBand="0" w:firstRowFirstColumn="0" w:firstRowLastColumn="0" w:lastRowFirstColumn="0" w:lastRowLastColumn="0"/>
+              <w:rPr>
+                <w:rFonts w:asciiTheme="minorHAnsi" w:hAnsiTheme="minorHAnsi" w:cstheme="minorHAnsi"/>
+                <w:sz w:val="22"/>
+                <w:szCs w:val="22"/>
+              </w:rPr>
+            </w:pPr>
+            <w:r>
+              <w:rPr>
+                <w:rFonts w:asciiTheme="minorHAnsi" w:hAnsiTheme="minorHAnsi" w:cstheme="minorHAnsi"/>
+                <w:sz w:val="22"/>
+                <w:szCs w:val="22"/>
+              </w:rPr>
+              <w:t>Ja</w:t>
+            </w:r>
+          </w:p>
+        </w:tc>
+        <w:tc>
+          <w:tcPr>
+            <w:tcW w:w="2126" w:type="dxa"/>
+          </w:tcPr>
+          <w:p>
+            <w:pPr>
+              <w:pStyle w:val="Default"/>
+              <w:cnfStyle w:val="000000000000" w:firstRow="0" w:lastRow="0" w:firstColumn="0" w:lastColumn="0" w:oddVBand="0" w:evenVBand="0" w:oddHBand="0" w:evenHBand="0" w:firstRowFirstColumn="0" w:firstRowLastColumn="0" w:lastRowFirstColumn="0" w:lastRowLastColumn="0"/>
+              <w:rPr>
+                <w:rFonts w:asciiTheme="minorHAnsi" w:hAnsiTheme="minorHAnsi" w:cstheme="minorHAnsi"/>
+                <w:sz w:val="22"/>
+                <w:szCs w:val="22"/>
+              </w:rPr>
+            </w:pPr>
+            <w:r>
+              <w:rPr>
+                <w:rFonts w:asciiTheme="minorHAnsi" w:hAnsiTheme="minorHAnsi" w:cstheme="minorHAnsi"/>
+                <w:sz w:val="22"/>
+                <w:szCs w:val="22"/>
+              </w:rPr>
+              <w:t>-</w:t>
+            </w:r>
+          </w:p>
+        </w:tc>
+        <w:tc>
+          <w:tcPr>
+            <w:tcW w:w="850" w:type="dxa"/>
+          </w:tcPr>
+          <w:p>
+            <w:pPr>
+              <w:pStyle w:val="Default"/>
+              <w:cnfStyle w:val="000000000000" w:firstRow="0" w:lastRow="0" w:firstColumn="0" w:lastColumn="0" w:oddVBand="0" w:evenVBand="0" w:oddHBand="0" w:evenHBand="0" w:firstRowFirstColumn="0" w:firstRowLastColumn="0" w:lastRowFirstColumn="0" w:lastRowLastColumn="0"/>
+              <w:rPr>
+                <w:rFonts w:asciiTheme="minorHAnsi" w:hAnsiTheme="minorHAnsi" w:cstheme="minorHAnsi"/>
+                <w:sz w:val="22"/>
+                <w:szCs w:val="22"/>
+              </w:rPr>
+            </w:pPr>
+            <w:r>
+              <w:rPr>
+                <w:rFonts w:asciiTheme="minorHAnsi" w:hAnsiTheme="minorHAnsi" w:cstheme="minorHAnsi"/>
+                <w:sz w:val="22"/>
+                <w:szCs w:val="22"/>
+              </w:rPr>
+              <w:t>Hoog</w:t>
+            </w:r>
           </w:p>
         </w:tc>
       </w:tr>
@@ -2885,22 +3415,14 @@
                 <w:szCs w:val="22"/>
               </w:rPr>
             </w:pPr>
-          </w:p>
-        </w:tc>
-        <w:tc>
-          <w:tcPr>
-            <w:tcW w:w="1758" w:type="dxa"/>
-          </w:tcPr>
-          <w:p>
-            <w:pPr>
-              <w:pStyle w:val="Default"/>
-              <w:cnfStyle w:val="000000100000" w:firstRow="0" w:lastRow="0" w:firstColumn="0" w:lastColumn="0" w:oddVBand="0" w:evenVBand="0" w:oddHBand="1" w:evenHBand="0" w:firstRowFirstColumn="0" w:firstRowLastColumn="0" w:lastRowFirstColumn="0" w:lastRowLastColumn="0"/>
+            <w:r>
               <w:rPr>
                 <w:rFonts w:asciiTheme="minorHAnsi" w:hAnsiTheme="minorHAnsi" w:cstheme="minorHAnsi"/>
                 <w:sz w:val="22"/>
                 <w:szCs w:val="22"/>
               </w:rPr>
-            </w:pPr>
+              <w:t>Inloggen als deelnemer</w:t>
+            </w:r>
           </w:p>
         </w:tc>
         <w:tc>
@@ -2917,43 +3439,27 @@
                 <w:szCs w:val="22"/>
               </w:rPr>
             </w:pPr>
-          </w:p>
-        </w:tc>
-        <w:tc>
-          <w:tcPr>
-            <w:tcW w:w="1390" w:type="dxa"/>
-          </w:tcPr>
-          <w:p>
-            <w:pPr>
-              <w:pStyle w:val="Default"/>
-              <w:cnfStyle w:val="000000100000" w:firstRow="0" w:lastRow="0" w:firstColumn="0" w:lastColumn="0" w:oddVBand="0" w:evenVBand="0" w:oddHBand="1" w:evenHBand="0" w:firstRowFirstColumn="0" w:firstRowLastColumn="0" w:lastRowFirstColumn="0" w:lastRowLastColumn="0"/>
+            <w:r>
               <w:rPr>
                 <w:rFonts w:asciiTheme="minorHAnsi" w:hAnsiTheme="minorHAnsi" w:cstheme="minorHAnsi"/>
                 <w:sz w:val="22"/>
                 <w:szCs w:val="22"/>
               </w:rPr>
-            </w:pPr>
-          </w:p>
-        </w:tc>
-        <w:tc>
-          <w:tcPr>
-            <w:tcW w:w="2126" w:type="dxa"/>
-          </w:tcPr>
-          <w:p>
-            <w:pPr>
-              <w:pStyle w:val="Default"/>
-              <w:cnfStyle w:val="000000100000" w:firstRow="0" w:lastRow="0" w:firstColumn="0" w:lastColumn="0" w:oddVBand="0" w:evenVBand="0" w:oddHBand="1" w:evenHBand="0" w:firstRowFirstColumn="0" w:firstRowLastColumn="0" w:lastRowFirstColumn="0" w:lastRowLastColumn="0"/>
+              <w:t xml:space="preserve"> </w:t>
+            </w:r>
+            <w:r>
               <w:rPr>
                 <w:rFonts w:asciiTheme="minorHAnsi" w:hAnsiTheme="minorHAnsi" w:cstheme="minorHAnsi"/>
                 <w:sz w:val="22"/>
                 <w:szCs w:val="22"/>
               </w:rPr>
-            </w:pPr>
-          </w:p>
-        </w:tc>
-        <w:tc>
-          <w:tcPr>
-            <w:tcW w:w="850" w:type="dxa"/>
+              <w:t>Je kan inloggen zodra je de code hebt gekregen</w:t>
+            </w:r>
+          </w:p>
+        </w:tc>
+        <w:tc>
+          <w:tcPr>
+            <w:tcW w:w="1758" w:type="dxa"/>
           </w:tcPr>
           <w:p>
             <w:pPr>
@@ -2965,6 +3471,86 @@
                 <w:szCs w:val="22"/>
               </w:rPr>
             </w:pPr>
+            <w:r>
+              <w:rPr>
+                <w:rFonts w:asciiTheme="minorHAnsi" w:hAnsiTheme="minorHAnsi" w:cstheme="minorHAnsi"/>
+                <w:sz w:val="22"/>
+                <w:szCs w:val="22"/>
+              </w:rPr>
+              <w:t>goed</w:t>
+            </w:r>
+          </w:p>
+        </w:tc>
+        <w:tc>
+          <w:tcPr>
+            <w:tcW w:w="1390" w:type="dxa"/>
+          </w:tcPr>
+          <w:p>
+            <w:pPr>
+              <w:pStyle w:val="Default"/>
+              <w:cnfStyle w:val="000000100000" w:firstRow="0" w:lastRow="0" w:firstColumn="0" w:lastColumn="0" w:oddVBand="0" w:evenVBand="0" w:oddHBand="1" w:evenHBand="0" w:firstRowFirstColumn="0" w:firstRowLastColumn="0" w:lastRowFirstColumn="0" w:lastRowLastColumn="0"/>
+              <w:rPr>
+                <w:rFonts w:asciiTheme="minorHAnsi" w:hAnsiTheme="minorHAnsi" w:cstheme="minorHAnsi"/>
+                <w:sz w:val="22"/>
+                <w:szCs w:val="22"/>
+              </w:rPr>
+            </w:pPr>
+            <w:r>
+              <w:rPr>
+                <w:rFonts w:asciiTheme="minorHAnsi" w:hAnsiTheme="minorHAnsi" w:cstheme="minorHAnsi"/>
+                <w:sz w:val="22"/>
+                <w:szCs w:val="22"/>
+              </w:rPr>
+              <w:t>ja</w:t>
+            </w:r>
+          </w:p>
+        </w:tc>
+        <w:tc>
+          <w:tcPr>
+            <w:tcW w:w="2126" w:type="dxa"/>
+          </w:tcPr>
+          <w:p>
+            <w:pPr>
+              <w:pStyle w:val="Default"/>
+              <w:cnfStyle w:val="000000100000" w:firstRow="0" w:lastRow="0" w:firstColumn="0" w:lastColumn="0" w:oddVBand="0" w:evenVBand="0" w:oddHBand="1" w:evenHBand="0" w:firstRowFirstColumn="0" w:firstRowLastColumn="0" w:lastRowFirstColumn="0" w:lastRowLastColumn="0"/>
+              <w:rPr>
+                <w:rFonts w:asciiTheme="minorHAnsi" w:hAnsiTheme="minorHAnsi" w:cstheme="minorHAnsi"/>
+                <w:sz w:val="22"/>
+                <w:szCs w:val="22"/>
+              </w:rPr>
+            </w:pPr>
+            <w:r>
+              <w:rPr>
+                <w:rFonts w:asciiTheme="minorHAnsi" w:hAnsiTheme="minorHAnsi" w:cstheme="minorHAnsi"/>
+                <w:sz w:val="22"/>
+                <w:szCs w:val="22"/>
+              </w:rPr>
+              <w:t>-</w:t>
+            </w:r>
+          </w:p>
+        </w:tc>
+        <w:tc>
+          <w:tcPr>
+            <w:tcW w:w="850" w:type="dxa"/>
+          </w:tcPr>
+          <w:p>
+            <w:pPr>
+              <w:pStyle w:val="Default"/>
+              <w:cnfStyle w:val="000000100000" w:firstRow="0" w:lastRow="0" w:firstColumn="0" w:lastColumn="0" w:oddVBand="0" w:evenVBand="0" w:oddHBand="1" w:evenHBand="0" w:firstRowFirstColumn="0" w:firstRowLastColumn="0" w:lastRowFirstColumn="0" w:lastRowLastColumn="0"/>
+              <w:rPr>
+                <w:rFonts w:asciiTheme="minorHAnsi" w:hAnsiTheme="minorHAnsi" w:cstheme="minorHAnsi"/>
+                <w:sz w:val="22"/>
+                <w:szCs w:val="22"/>
+              </w:rPr>
+            </w:pPr>
+            <w:r>
+              <w:rPr>
+                <w:rFonts w:asciiTheme="minorHAnsi" w:hAnsiTheme="minorHAnsi" w:cstheme="minorHAnsi"/>
+                <w:sz w:val="22"/>
+                <w:szCs w:val="22"/>
+              </w:rPr>
+              <w:t>hoog</w:t>
+            </w:r>
           </w:p>
         </w:tc>
       </w:tr>
@@ -3121,7 +3707,7 @@
     </w:p>
     <w:p>
       <w:pPr>
-        <w:pStyle w:val="Heading2"/>
+        <w:pStyle w:val="Kop2"/>
       </w:pPr>
       <w:bookmarkStart w:id="11" w:name="_Toc194658846"/>
       <w:r>
@@ -3138,7 +3724,7 @@
     <w:p/>
     <w:tbl>
       <w:tblPr>
-        <w:tblStyle w:val="GridTable4-Accent1"/>
+        <w:tblStyle w:val="Rastertabel4-Accent1"/>
         <w:tblW w:w="10060" w:type="dxa"/>
         <w:tblLayout w:type="fixed"/>
         <w:tblLook w:val="04A0" w:firstRow="1" w:lastRow="0" w:firstColumn="1" w:lastColumn="0" w:noHBand="0" w:noVBand="1"/>
@@ -3603,7 +4189,7 @@
     </w:p>
     <w:tbl>
       <w:tblPr>
-        <w:tblStyle w:val="GridTable4-Accent1"/>
+        <w:tblStyle w:val="Rastertabel4-Accent1"/>
         <w:tblW w:w="10063" w:type="dxa"/>
         <w:tblLayout w:type="fixed"/>
         <w:tblLook w:val="04A0" w:firstRow="1" w:lastRow="0" w:firstColumn="1" w:lastColumn="0" w:noHBand="0" w:noVBand="1"/>
@@ -3637,7 +4223,6 @@
               <w:rPr>
                 <w:b w:val="0"/>
               </w:rPr>
-              <w:lastRenderedPageBreak/>
               <w:t>Testuitslagen</w:t>
             </w:r>
           </w:p>
@@ -4448,7 +5033,7 @@
           </w:tcPr>
           <w:p>
             <w:pPr>
-              <w:pStyle w:val="NoSpacing"/>
+              <w:pStyle w:val="Geenafstand"/>
               <w:cnfStyle w:val="000000100000" w:firstRow="0" w:lastRow="0" w:firstColumn="0" w:lastColumn="0" w:oddVBand="0" w:evenVBand="0" w:oddHBand="1" w:evenHBand="0" w:firstRowFirstColumn="0" w:firstRowLastColumn="0" w:lastRowFirstColumn="0" w:lastRowLastColumn="0"/>
               <w:rPr>
                 <w:i/>
@@ -5177,6 +5762,7 @@
               <w:rPr>
                 <w:b w:val="0"/>
               </w:rPr>
+              <w:lastRenderedPageBreak/>
               <w:t>Conclusie m.b.t. de responsiviteit</w:t>
             </w:r>
           </w:p>
@@ -5200,12 +5786,16 @@
             </w:pPr>
           </w:p>
           <w:p/>
+          <w:p>
+            <w:r>
+              <w:t>Responsiviteit is goed en doet het op elke device alles beweegt netjes mee en er zijn geen minpuntjes</w:t>
+            </w:r>
+          </w:p>
           <w:p/>
           <w:p/>
           <w:p/>
           <w:p/>
           <w:p/>
-          <w:p/>
           <w:p>
             <w:pPr>
               <w:rPr>
@@ -5219,7 +5809,7 @@
     <w:p/>
     <w:p>
       <w:pPr>
-        <w:pStyle w:val="Heading1"/>
+        <w:pStyle w:val="Kop1"/>
       </w:pPr>
       <w:bookmarkStart w:id="12" w:name="_Toc194658847"/>
       <w:r>
@@ -5229,7 +5819,7 @@
     </w:p>
     <w:p>
       <w:pPr>
-        <w:pStyle w:val="Heading2"/>
+        <w:pStyle w:val="Kop2"/>
       </w:pPr>
       <w:bookmarkStart w:id="13" w:name="_Toc194658848"/>
       <w:r>
@@ -5244,7 +5834,7 @@
     </w:p>
     <w:tbl>
       <w:tblPr>
-        <w:tblStyle w:val="GridTable4-Accent1"/>
+        <w:tblStyle w:val="Rastertabel4-Accent1"/>
         <w:tblW w:w="7650" w:type="dxa"/>
         <w:tblLayout w:type="fixed"/>
         <w:tblLook w:val="04A0" w:firstRow="1" w:lastRow="0" w:firstColumn="1" w:lastColumn="0" w:noHBand="0" w:noVBand="1"/>
@@ -5400,7 +5990,7 @@
     <w:p/>
     <w:tbl>
       <w:tblPr>
-        <w:tblStyle w:val="GridTable4-Accent1"/>
+        <w:tblStyle w:val="Rastertabel4-Accent1"/>
         <w:tblW w:w="7650" w:type="dxa"/>
         <w:tblLayout w:type="fixed"/>
         <w:tblLook w:val="04A0" w:firstRow="1" w:lastRow="0" w:firstColumn="1" w:lastColumn="0" w:noHBand="0" w:noVBand="1"/>
@@ -5509,8 +6099,19 @@
               <w:cnfStyle w:val="000000000000" w:firstRow="0" w:lastRow="0" w:firstColumn="0" w:lastColumn="0" w:oddVBand="0" w:evenVBand="0" w:oddHBand="0" w:evenHBand="0" w:firstRowFirstColumn="0" w:firstRowLastColumn="0" w:lastRowFirstColumn="0" w:lastRowLastColumn="0"/>
               <w:rPr>
                 <w:rFonts w:cs="Arial"/>
-              </w:rPr>
-            </w:pPr>
+                <w:lang w:val="en-GB"/>
+              </w:rPr>
+            </w:pPr>
+            <w:hyperlink r:id="rId12" w:history="1">
+              <w:r>
+                <w:rPr>
+                  <w:rStyle w:val="Hyperlink"/>
+                  <w:rFonts w:cs="Arial"/>
+                  <w:lang w:val="en-GB"/>
+                </w:rPr>
+                <w:t>Google SEO score Checker → SEO Review Tools</w:t>
+              </w:r>
+            </w:hyperlink>
           </w:p>
         </w:tc>
         <w:tc>
@@ -5524,6 +6125,30 @@
                 <w:rFonts w:cs="Arial"/>
               </w:rPr>
             </w:pPr>
+            <w:r>
+              <w:rPr>
+                <w:rFonts w:cs="Arial"/>
+              </w:rPr>
+              <w:t>Ik heb</w:t>
+            </w:r>
+            <w:r>
+              <w:rPr>
+                <w:rFonts w:cs="Arial"/>
+              </w:rPr>
+              <w:t xml:space="preserve"> SEO</w:t>
+            </w:r>
+            <w:r>
+              <w:rPr>
+                <w:rFonts w:cs="Arial"/>
+              </w:rPr>
+              <w:t xml:space="preserve"> review tool gebrui</w:t>
+            </w:r>
+            <w:r>
+              <w:rPr>
+                <w:rFonts w:cs="Arial"/>
+              </w:rPr>
+              <w:t>kt om te zien hoeveel procent ik scoorde en wat ik allemaal had gebruikt te kunnen zien</w:t>
+            </w:r>
           </w:p>
         </w:tc>
       </w:tr>
@@ -5552,14 +6177,51 @@
               <w:cnfStyle w:val="000000100000" w:firstRow="0" w:lastRow="0" w:firstColumn="0" w:lastColumn="0" w:oddVBand="0" w:evenVBand="0" w:oddHBand="1" w:evenHBand="0" w:firstRowFirstColumn="0" w:firstRowLastColumn="0" w:lastRowFirstColumn="0" w:lastRowLastColumn="0"/>
               <w:rPr>
                 <w:rFonts w:cs="Arial"/>
-              </w:rPr>
-            </w:pPr>
+                <w:lang w:val="en-GB"/>
+              </w:rPr>
+            </w:pPr>
+            <w:hyperlink r:id="rId13" w:history="1">
+              <w:r>
+                <w:rPr>
+                  <w:rStyle w:val="Hyperlink"/>
+                  <w:rFonts w:cs="Arial"/>
+                  <w:lang w:val="en-GB"/>
+                </w:rPr>
+                <w:t>Google SEO score Checker → SEO Review Tools</w:t>
+              </w:r>
+            </w:hyperlink>
           </w:p>
         </w:tc>
         <w:tc>
           <w:tcPr>
             <w:tcW w:w="5103" w:type="dxa"/>
           </w:tcPr>
+          <w:p>
+            <w:pPr>
+              <w:cnfStyle w:val="000000100000" w:firstRow="0" w:lastRow="0" w:firstColumn="0" w:lastColumn="0" w:oddVBand="0" w:evenVBand="0" w:oddHBand="1" w:evenHBand="0" w:firstRowFirstColumn="0" w:firstRowLastColumn="0" w:lastRowFirstColumn="0" w:lastRowLastColumn="0"/>
+              <w:rPr>
+                <w:rFonts w:cs="Arial"/>
+              </w:rPr>
+            </w:pPr>
+            <w:r>
+              <w:rPr>
+                <w:rFonts w:cs="Arial"/>
+              </w:rPr>
+              <w:t xml:space="preserve">Dit is ook SEO review </w:t>
+            </w:r>
+            <w:r>
+              <w:rPr>
+                <w:rFonts w:cs="Arial"/>
+              </w:rPr>
+              <w:t>Op deze pagina heb i</w:t>
+            </w:r>
+            <w:r>
+              <w:rPr>
+                <w:rFonts w:cs="Arial"/>
+              </w:rPr>
+              <w:t>k geen foto’s en dus ook geen alt attributen gebruikt dus heb ik minder gescoord.</w:t>
+            </w:r>
+          </w:p>
           <w:p>
             <w:pPr>
               <w:cnfStyle w:val="000000100000" w:firstRow="0" w:lastRow="0" w:firstColumn="0" w:lastColumn="0" w:oddVBand="0" w:evenVBand="0" w:oddHBand="1" w:evenHBand="0" w:firstRowFirstColumn="0" w:firstRowLastColumn="0" w:lastRowFirstColumn="0" w:lastRowLastColumn="0"/>
@@ -5596,6 +6258,33 @@
                 <w:rFonts w:cs="Arial"/>
               </w:rPr>
             </w:pPr>
+            <w:hyperlink r:id="rId14" w:history="1">
+              <w:proofErr w:type="spellStart"/>
+              <w:r>
+                <w:rPr>
+                  <w:rStyle w:val="Hyperlink"/>
+                  <w:rFonts w:cs="Arial"/>
+                </w:rPr>
+                <w:t>PageSpeed</w:t>
+              </w:r>
+              <w:proofErr w:type="spellEnd"/>
+              <w:r>
+                <w:rPr>
+                  <w:rStyle w:val="Hyperlink"/>
+                  <w:rFonts w:cs="Arial"/>
+                </w:rPr>
+                <w:t xml:space="preserve"> </w:t>
+              </w:r>
+              <w:proofErr w:type="spellStart"/>
+              <w:r>
+                <w:rPr>
+                  <w:rStyle w:val="Hyperlink"/>
+                  <w:rFonts w:cs="Arial"/>
+                </w:rPr>
+                <w:t>Insights</w:t>
+              </w:r>
+              <w:proofErr w:type="spellEnd"/>
+            </w:hyperlink>
           </w:p>
         </w:tc>
         <w:tc>
@@ -5609,6 +6298,32 @@
                 <w:rFonts w:cs="Arial"/>
               </w:rPr>
             </w:pPr>
+            <w:r>
+              <w:rPr>
+                <w:rFonts w:cs="Arial"/>
+              </w:rPr>
+              <w:t xml:space="preserve">Ik heb nu pagespeed </w:t>
+            </w:r>
+            <w:proofErr w:type="spellStart"/>
+            <w:r>
+              <w:rPr>
+                <w:rFonts w:cs="Arial"/>
+              </w:rPr>
+              <w:t>i</w:t>
+            </w:r>
+            <w:r>
+              <w:rPr>
+                <w:rFonts w:cs="Arial"/>
+              </w:rPr>
+              <w:t>nsight</w:t>
+            </w:r>
+            <w:proofErr w:type="spellEnd"/>
+            <w:r>
+              <w:rPr>
+                <w:rFonts w:cs="Arial"/>
+              </w:rPr>
+              <w:t xml:space="preserve"> gebruikt dit is 1 van de meest aangeraden site om je SEO te meten</w:t>
+            </w:r>
           </w:p>
         </w:tc>
       </w:tr>
@@ -5637,8 +6352,19 @@
               <w:cnfStyle w:val="000000100000" w:firstRow="0" w:lastRow="0" w:firstColumn="0" w:lastColumn="0" w:oddVBand="0" w:evenVBand="0" w:oddHBand="1" w:evenHBand="0" w:firstRowFirstColumn="0" w:firstRowLastColumn="0" w:lastRowFirstColumn="0" w:lastRowLastColumn="0"/>
               <w:rPr>
                 <w:rFonts w:cs="Arial"/>
-              </w:rPr>
-            </w:pPr>
+                <w:lang w:val="en-GB"/>
+              </w:rPr>
+            </w:pPr>
+            <w:hyperlink r:id="rId15" w:anchor="6587aa20c1000000" w:history="1">
+              <w:r>
+                <w:rPr>
+                  <w:rStyle w:val="Hyperlink"/>
+                  <w:rFonts w:cs="Arial"/>
+                  <w:lang w:val="en-GB"/>
+                </w:rPr>
+                <w:t>Website Speed Test | Pingdom Tools</w:t>
+              </w:r>
+            </w:hyperlink>
           </w:p>
         </w:tc>
         <w:tc>
@@ -5652,6 +6378,18 @@
                 <w:rFonts w:cs="Arial"/>
               </w:rPr>
             </w:pPr>
+            <w:r>
+              <w:rPr>
+                <w:rFonts w:cs="Arial"/>
+              </w:rPr>
+              <w:t>Ik heb nu deze s</w:t>
+            </w:r>
+            <w:r>
+              <w:rPr>
+                <w:rFonts w:cs="Arial"/>
+              </w:rPr>
+              <w:t>ite gebruikt omdat deze werd aanraden door klasgenoten</w:t>
+            </w:r>
           </w:p>
         </w:tc>
       </w:tr>
@@ -5740,7 +6478,7 @@
     </w:p>
     <w:tbl>
       <w:tblPr>
-        <w:tblStyle w:val="GridTable4-Accent1"/>
+        <w:tblStyle w:val="Rastertabel4-Accent1"/>
         <w:tblW w:w="7650" w:type="dxa"/>
         <w:tblLayout w:type="fixed"/>
         <w:tblLook w:val="04A0" w:firstRow="1" w:lastRow="0" w:firstColumn="1" w:lastColumn="0" w:noHBand="0" w:noVBand="1"/>
@@ -5870,6 +6608,12 @@
                 <w:rFonts w:cs="Arial"/>
               </w:rPr>
             </w:pPr>
+            <w:r>
+              <w:rPr>
+                <w:rFonts w:cs="Arial"/>
+              </w:rPr>
+              <w:t>61</w:t>
+            </w:r>
           </w:p>
         </w:tc>
       </w:tr>
@@ -5919,6 +6663,12 @@
                 <w:rFonts w:cs="Arial"/>
               </w:rPr>
             </w:pPr>
+            <w:r>
+              <w:rPr>
+                <w:rFonts w:cs="Arial"/>
+              </w:rPr>
+              <w:t>100</w:t>
+            </w:r>
           </w:p>
         </w:tc>
       </w:tr>
@@ -5967,6 +6717,12 @@
                 <w:rFonts w:cs="Arial"/>
               </w:rPr>
             </w:pPr>
+            <w:r>
+              <w:rPr>
+                <w:rFonts w:cs="Arial"/>
+              </w:rPr>
+              <w:t>100</w:t>
+            </w:r>
           </w:p>
         </w:tc>
       </w:tr>
@@ -6016,6 +6772,12 @@
                 <w:rFonts w:cs="Arial"/>
               </w:rPr>
             </w:pPr>
+            <w:r>
+              <w:rPr>
+                <w:rFonts w:cs="Arial"/>
+              </w:rPr>
+              <w:t>93</w:t>
+            </w:r>
           </w:p>
         </w:tc>
       </w:tr>
@@ -6112,7 +6874,7 @@
     </w:p>
     <w:tbl>
       <w:tblPr>
-        <w:tblStyle w:val="GridTable4-Accent1"/>
+        <w:tblStyle w:val="Rastertabel4-Accent1"/>
         <w:tblW w:w="6941" w:type="dxa"/>
         <w:tblLayout w:type="fixed"/>
         <w:tblLook w:val="04A0" w:firstRow="1" w:lastRow="0" w:firstColumn="1" w:lastColumn="0" w:noHBand="0" w:noVBand="1"/>
@@ -6222,9 +6984,20 @@
               <w:cnfStyle w:val="000000000000" w:firstRow="0" w:lastRow="0" w:firstColumn="0" w:lastColumn="0" w:oddVBand="0" w:evenVBand="0" w:oddHBand="0" w:evenHBand="0" w:firstRowFirstColumn="0" w:firstRowLastColumn="0" w:lastRowFirstColumn="0" w:lastRowLastColumn="0"/>
               <w:rPr>
                 <w:rFonts w:cs="Arial"/>
-                <w:lang w:val="en-US"/>
-              </w:rPr>
-            </w:pPr>
+              </w:rPr>
+            </w:pPr>
+            <w:r>
+              <w:rPr>
+                <w:rFonts w:cs="Arial"/>
+              </w:rPr>
+              <w:t>Gebruik gemaakt van met</w:t>
+            </w:r>
+            <w:r>
+              <w:rPr>
+                <w:rFonts w:cs="Arial"/>
+              </w:rPr>
+              <w:t>a tags</w:t>
+            </w:r>
           </w:p>
         </w:tc>
         <w:tc>
@@ -6236,7 +7009,6 @@
               <w:cnfStyle w:val="000000000000" w:firstRow="0" w:lastRow="0" w:firstColumn="0" w:lastColumn="0" w:oddVBand="0" w:evenVBand="0" w:oddHBand="0" w:evenHBand="0" w:firstRowFirstColumn="0" w:firstRowLastColumn="0" w:lastRowFirstColumn="0" w:lastRowLastColumn="0"/>
               <w:rPr>
                 <w:rFonts w:cs="Arial"/>
-                <w:lang w:val="en-US"/>
               </w:rPr>
             </w:pPr>
           </w:p>
@@ -6269,6 +7041,26 @@
                 <w:rFonts w:cs="Arial"/>
               </w:rPr>
             </w:pPr>
+            <w:r>
+              <w:rPr>
+                <w:rFonts w:cs="Arial"/>
+              </w:rPr>
+              <w:t xml:space="preserve">En gebruik </w:t>
+            </w:r>
+            <w:proofErr w:type="spellStart"/>
+            <w:r>
+              <w:rPr>
+                <w:rFonts w:cs="Arial"/>
+              </w:rPr>
+              <w:t>gemaaakt</w:t>
+            </w:r>
+            <w:proofErr w:type="spellEnd"/>
+            <w:r>
+              <w:rPr>
+                <w:rFonts w:cs="Arial"/>
+              </w:rPr>
+              <w:t xml:space="preserve"> van een goede URL</w:t>
+            </w:r>
           </w:p>
         </w:tc>
         <w:tc>
@@ -6452,7 +7244,7 @@
     <w:p/>
     <w:p>
       <w:pPr>
-        <w:pStyle w:val="Heading2"/>
+        <w:pStyle w:val="Kop2"/>
       </w:pPr>
       <w:bookmarkStart w:id="14" w:name="_Toc116463824"/>
       <w:bookmarkStart w:id="15" w:name="_Toc116463872"/>
@@ -6465,9 +7257,21 @@
       <w:bookmarkEnd w:id="16"/>
     </w:p>
     <w:p/>
-    <w:p/>
+    <w:p>
+      <w:r>
+        <w:t xml:space="preserve">Misschien iets minder druk op de hoofdpagina met kleuren en </w:t>
+      </w:r>
+      <w:proofErr w:type="spellStart"/>
+      <w:r>
+        <w:t>fotos</w:t>
+      </w:r>
+      <w:proofErr w:type="spellEnd"/>
+      <w:r>
+        <w:t xml:space="preserve"> dit kan voor verwarring zorgen bij de bezoekers van de site.</w:t>
+      </w:r>
+    </w:p>
     <w:sectPr>
-      <w:footerReference w:type="default" r:id="rId12"/>
+      <w:footerReference w:type="default" r:id="rId16"/>
       <w:pgSz w:w="11906" w:h="16838"/>
       <w:pgMar w:top="1417" w:right="1417" w:bottom="1417" w:left="1417" w:header="708" w:footer="708" w:gutter="0"/>
       <w:cols w:space="708"/>
@@ -6520,7 +7324,7 @@
     <w:sdtContent>
       <w:p>
         <w:pPr>
-          <w:pStyle w:val="Footer"/>
+          <w:pStyle w:val="Voettekst"/>
           <w:ind w:firstLine="708"/>
           <w:jc w:val="right"/>
           <w:rPr>
@@ -6589,7 +7393,7 @@
   </w:sdt>
   <w:p>
     <w:pPr>
-      <w:pStyle w:val="Footer"/>
+      <w:pStyle w:val="Voettekst"/>
     </w:pPr>
   </w:p>
 </w:ftr>
@@ -6768,7 +7572,7 @@
     <w:lvl w:ilvl="0">
       <w:start w:val="1"/>
       <w:numFmt w:val="decimal"/>
-      <w:pStyle w:val="Heading1"/>
+      <w:pStyle w:val="Kop1"/>
       <w:lvlText w:val="%1"/>
       <w:lvlJc w:val="left"/>
       <w:pPr>
@@ -6778,7 +7582,7 @@
     <w:lvl w:ilvl="1">
       <w:start w:val="1"/>
       <w:numFmt w:val="decimal"/>
-      <w:pStyle w:val="Heading2"/>
+      <w:pStyle w:val="Kop2"/>
       <w:lvlText w:val="%1.%2"/>
       <w:lvlJc w:val="left"/>
       <w:pPr>
@@ -6788,7 +7592,7 @@
     <w:lvl w:ilvl="2">
       <w:start w:val="1"/>
       <w:numFmt w:val="decimal"/>
-      <w:pStyle w:val="Heading3"/>
+      <w:pStyle w:val="Kop3"/>
       <w:lvlText w:val="%1.%2.%3"/>
       <w:lvlJc w:val="left"/>
       <w:pPr>
@@ -6798,7 +7602,7 @@
     <w:lvl w:ilvl="3">
       <w:start w:val="1"/>
       <w:numFmt w:val="decimal"/>
-      <w:pStyle w:val="Heading4"/>
+      <w:pStyle w:val="Kop4"/>
       <w:lvlText w:val="%1.%2.%3.%4"/>
       <w:lvlJc w:val="left"/>
       <w:pPr>
@@ -6808,7 +7612,7 @@
     <w:lvl w:ilvl="4">
       <w:start w:val="1"/>
       <w:numFmt w:val="decimal"/>
-      <w:pStyle w:val="Heading5"/>
+      <w:pStyle w:val="Kop5"/>
       <w:lvlText w:val="%1.%2.%3.%4.%5"/>
       <w:lvlJc w:val="left"/>
       <w:pPr>
@@ -6818,7 +7622,7 @@
     <w:lvl w:ilvl="5">
       <w:start w:val="1"/>
       <w:numFmt w:val="decimal"/>
-      <w:pStyle w:val="Heading6"/>
+      <w:pStyle w:val="Kop6"/>
       <w:lvlText w:val="%1.%2.%3.%4.%5.%6"/>
       <w:lvlJc w:val="left"/>
       <w:pPr>
@@ -6828,7 +7632,7 @@
     <w:lvl w:ilvl="6">
       <w:start w:val="1"/>
       <w:numFmt w:val="decimal"/>
-      <w:pStyle w:val="Heading7"/>
+      <w:pStyle w:val="Kop7"/>
       <w:lvlText w:val="%1.%2.%3.%4.%5.%6.%7"/>
       <w:lvlJc w:val="left"/>
       <w:pPr>
@@ -6838,7 +7642,7 @@
     <w:lvl w:ilvl="7">
       <w:start w:val="1"/>
       <w:numFmt w:val="decimal"/>
-      <w:pStyle w:val="Heading8"/>
+      <w:pStyle w:val="Kop8"/>
       <w:lvlText w:val="%1.%2.%3.%4.%5.%6.%7.%8"/>
       <w:lvlJc w:val="left"/>
       <w:pPr>
@@ -6848,7 +7652,7 @@
     <w:lvl w:ilvl="8">
       <w:start w:val="1"/>
       <w:numFmt w:val="decimal"/>
-      <w:pStyle w:val="Heading9"/>
+      <w:pStyle w:val="Kop9"/>
       <w:lvlText w:val="%1.%2.%3.%4.%5.%6.%7.%8.%9"/>
       <w:lvlJc w:val="left"/>
       <w:pPr>
@@ -7564,7 +8368,7 @@
     <w:lsdException w:name="Unresolved Mention" w:semiHidden="1" w:unhideWhenUsed="1"/>
     <w:lsdException w:name="Smart Link" w:semiHidden="1" w:unhideWhenUsed="1"/>
   </w:latentStyles>
-  <w:style w:type="paragraph" w:default="1" w:styleId="Normal">
+  <w:style w:type="paragraph" w:default="1" w:styleId="Standaard">
     <w:name w:val="Normal"/>
     <w:qFormat/>
     <w:rsid w:val="00C1749F"/>
@@ -7572,11 +8376,11 @@
       <w:spacing w:after="0"/>
     </w:pPr>
   </w:style>
-  <w:style w:type="paragraph" w:styleId="Heading1">
+  <w:style w:type="paragraph" w:styleId="Kop1">
     <w:name w:val="heading 1"/>
-    <w:basedOn w:val="Normal"/>
-    <w:next w:val="Normal"/>
-    <w:link w:val="Heading1Char"/>
+    <w:basedOn w:val="Standaard"/>
+    <w:next w:val="Standaard"/>
+    <w:link w:val="Kop1Char"/>
     <w:uiPriority w:val="9"/>
     <w:qFormat/>
     <w:rsid w:val="00046E54"/>
@@ -7597,11 +8401,11 @@
       <w:szCs w:val="32"/>
     </w:rPr>
   </w:style>
-  <w:style w:type="paragraph" w:styleId="Heading2">
+  <w:style w:type="paragraph" w:styleId="Kop2">
     <w:name w:val="heading 2"/>
-    <w:basedOn w:val="Normal"/>
-    <w:next w:val="Normal"/>
-    <w:link w:val="Heading2Char"/>
+    <w:basedOn w:val="Standaard"/>
+    <w:next w:val="Standaard"/>
+    <w:link w:val="Kop2Char"/>
     <w:uiPriority w:val="9"/>
     <w:unhideWhenUsed/>
     <w:qFormat/>
@@ -7624,11 +8428,11 @@
       <w:szCs w:val="26"/>
     </w:rPr>
   </w:style>
-  <w:style w:type="paragraph" w:styleId="Heading3">
+  <w:style w:type="paragraph" w:styleId="Kop3">
     <w:name w:val="heading 3"/>
-    <w:basedOn w:val="Normal"/>
-    <w:next w:val="Normal"/>
-    <w:link w:val="Heading3Char"/>
+    <w:basedOn w:val="Standaard"/>
+    <w:next w:val="Standaard"/>
+    <w:link w:val="Kop3Char"/>
     <w:uiPriority w:val="9"/>
     <w:unhideWhenUsed/>
     <w:qFormat/>
@@ -7650,11 +8454,11 @@
       <w:szCs w:val="24"/>
     </w:rPr>
   </w:style>
-  <w:style w:type="paragraph" w:styleId="Heading4">
+  <w:style w:type="paragraph" w:styleId="Kop4">
     <w:name w:val="heading 4"/>
-    <w:basedOn w:val="Normal"/>
-    <w:next w:val="Normal"/>
-    <w:link w:val="Heading4Char"/>
+    <w:basedOn w:val="Standaard"/>
+    <w:next w:val="Standaard"/>
+    <w:link w:val="Kop4Char"/>
     <w:uiPriority w:val="9"/>
     <w:semiHidden/>
     <w:unhideWhenUsed/>
@@ -7677,11 +8481,11 @@
       <w:color w:val="2F5496" w:themeColor="accent1" w:themeShade="BF"/>
     </w:rPr>
   </w:style>
-  <w:style w:type="paragraph" w:styleId="Heading5">
+  <w:style w:type="paragraph" w:styleId="Kop5">
     <w:name w:val="heading 5"/>
-    <w:basedOn w:val="Normal"/>
-    <w:next w:val="Normal"/>
-    <w:link w:val="Heading5Char"/>
+    <w:basedOn w:val="Standaard"/>
+    <w:next w:val="Standaard"/>
+    <w:link w:val="Kop5Char"/>
     <w:uiPriority w:val="9"/>
     <w:semiHidden/>
     <w:unhideWhenUsed/>
@@ -7702,11 +8506,11 @@
       <w:color w:val="2F5496" w:themeColor="accent1" w:themeShade="BF"/>
     </w:rPr>
   </w:style>
-  <w:style w:type="paragraph" w:styleId="Heading6">
+  <w:style w:type="paragraph" w:styleId="Kop6">
     <w:name w:val="heading 6"/>
-    <w:basedOn w:val="Normal"/>
-    <w:next w:val="Normal"/>
-    <w:link w:val="Heading6Char"/>
+    <w:basedOn w:val="Standaard"/>
+    <w:next w:val="Standaard"/>
+    <w:link w:val="Kop6Char"/>
     <w:uiPriority w:val="9"/>
     <w:semiHidden/>
     <w:unhideWhenUsed/>
@@ -7727,11 +8531,11 @@
       <w:color w:val="1F3763" w:themeColor="accent1" w:themeShade="7F"/>
     </w:rPr>
   </w:style>
-  <w:style w:type="paragraph" w:styleId="Heading7">
+  <w:style w:type="paragraph" w:styleId="Kop7">
     <w:name w:val="heading 7"/>
-    <w:basedOn w:val="Normal"/>
-    <w:next w:val="Normal"/>
-    <w:link w:val="Heading7Char"/>
+    <w:basedOn w:val="Standaard"/>
+    <w:next w:val="Standaard"/>
+    <w:link w:val="Kop7Char"/>
     <w:uiPriority w:val="9"/>
     <w:semiHidden/>
     <w:unhideWhenUsed/>
@@ -7754,11 +8558,11 @@
       <w:color w:val="1F3763" w:themeColor="accent1" w:themeShade="7F"/>
     </w:rPr>
   </w:style>
-  <w:style w:type="paragraph" w:styleId="Heading8">
+  <w:style w:type="paragraph" w:styleId="Kop8">
     <w:name w:val="heading 8"/>
-    <w:basedOn w:val="Normal"/>
-    <w:next w:val="Normal"/>
-    <w:link w:val="Heading8Char"/>
+    <w:basedOn w:val="Standaard"/>
+    <w:next w:val="Standaard"/>
+    <w:link w:val="Kop8Char"/>
     <w:uiPriority w:val="9"/>
     <w:semiHidden/>
     <w:unhideWhenUsed/>
@@ -7781,11 +8585,11 @@
       <w:szCs w:val="21"/>
     </w:rPr>
   </w:style>
-  <w:style w:type="paragraph" w:styleId="Heading9">
+  <w:style w:type="paragraph" w:styleId="Kop9">
     <w:name w:val="heading 9"/>
-    <w:basedOn w:val="Normal"/>
-    <w:next w:val="Normal"/>
-    <w:link w:val="Heading9Char"/>
+    <w:basedOn w:val="Standaard"/>
+    <w:next w:val="Standaard"/>
+    <w:link w:val="Kop9Char"/>
     <w:uiPriority w:val="9"/>
     <w:semiHidden/>
     <w:unhideWhenUsed/>
@@ -7810,13 +8614,13 @@
       <w:szCs w:val="21"/>
     </w:rPr>
   </w:style>
-  <w:style w:type="character" w:default="1" w:styleId="DefaultParagraphFont">
+  <w:style w:type="character" w:default="1" w:styleId="Standaardalinea-lettertype">
     <w:name w:val="Default Paragraph Font"/>
     <w:uiPriority w:val="1"/>
     <w:semiHidden/>
     <w:unhideWhenUsed/>
   </w:style>
-  <w:style w:type="table" w:default="1" w:styleId="TableNormal">
+  <w:style w:type="table" w:default="1" w:styleId="Standaardtabel">
     <w:name w:val="Normal Table"/>
     <w:uiPriority w:val="99"/>
     <w:semiHidden/>
@@ -7831,16 +8635,16 @@
       </w:tblCellMar>
     </w:tblPr>
   </w:style>
-  <w:style w:type="numbering" w:default="1" w:styleId="NoList">
+  <w:style w:type="numbering" w:default="1" w:styleId="Geenlijst">
     <w:name w:val="No List"/>
     <w:uiPriority w:val="99"/>
     <w:semiHidden/>
     <w:unhideWhenUsed/>
   </w:style>
-  <w:style w:type="character" w:customStyle="1" w:styleId="Heading1Char">
-    <w:name w:val="Heading 1 Char"/>
-    <w:basedOn w:val="DefaultParagraphFont"/>
-    <w:link w:val="Heading1"/>
+  <w:style w:type="character" w:customStyle="1" w:styleId="Kop1Char">
+    <w:name w:val="Kop 1 Char"/>
+    <w:basedOn w:val="Standaardalinea-lettertype"/>
+    <w:link w:val="Kop1"/>
     <w:uiPriority w:val="9"/>
     <w:rsid w:val="00046E54"/>
     <w:rPr>
@@ -7850,10 +8654,10 @@
       <w:szCs w:val="32"/>
     </w:rPr>
   </w:style>
-  <w:style w:type="character" w:customStyle="1" w:styleId="Heading2Char">
-    <w:name w:val="Heading 2 Char"/>
-    <w:basedOn w:val="DefaultParagraphFont"/>
-    <w:link w:val="Heading2"/>
+  <w:style w:type="character" w:customStyle="1" w:styleId="Kop2Char">
+    <w:name w:val="Kop 2 Char"/>
+    <w:basedOn w:val="Standaardalinea-lettertype"/>
+    <w:link w:val="Kop2"/>
     <w:uiPriority w:val="9"/>
     <w:rsid w:val="00046E54"/>
     <w:rPr>
@@ -7863,10 +8667,10 @@
       <w:szCs w:val="26"/>
     </w:rPr>
   </w:style>
-  <w:style w:type="character" w:customStyle="1" w:styleId="Heading3Char">
-    <w:name w:val="Heading 3 Char"/>
-    <w:basedOn w:val="DefaultParagraphFont"/>
-    <w:link w:val="Heading3"/>
+  <w:style w:type="character" w:customStyle="1" w:styleId="Kop3Char">
+    <w:name w:val="Kop 3 Char"/>
+    <w:basedOn w:val="Standaardalinea-lettertype"/>
+    <w:link w:val="Kop3"/>
     <w:uiPriority w:val="9"/>
     <w:rsid w:val="00704D9B"/>
     <w:rPr>
@@ -7876,10 +8680,10 @@
       <w:szCs w:val="24"/>
     </w:rPr>
   </w:style>
-  <w:style w:type="character" w:customStyle="1" w:styleId="Heading4Char">
-    <w:name w:val="Heading 4 Char"/>
-    <w:basedOn w:val="DefaultParagraphFont"/>
-    <w:link w:val="Heading4"/>
+  <w:style w:type="character" w:customStyle="1" w:styleId="Kop4Char">
+    <w:name w:val="Kop 4 Char"/>
+    <w:basedOn w:val="Standaardalinea-lettertype"/>
+    <w:link w:val="Kop4"/>
     <w:uiPriority w:val="9"/>
     <w:semiHidden/>
     <w:rsid w:val="00704D9B"/>
@@ -7890,10 +8694,10 @@
       <w:color w:val="2F5496" w:themeColor="accent1" w:themeShade="BF"/>
     </w:rPr>
   </w:style>
-  <w:style w:type="character" w:customStyle="1" w:styleId="Heading5Char">
-    <w:name w:val="Heading 5 Char"/>
-    <w:basedOn w:val="DefaultParagraphFont"/>
-    <w:link w:val="Heading5"/>
+  <w:style w:type="character" w:customStyle="1" w:styleId="Kop5Char">
+    <w:name w:val="Kop 5 Char"/>
+    <w:basedOn w:val="Standaardalinea-lettertype"/>
+    <w:link w:val="Kop5"/>
     <w:uiPriority w:val="9"/>
     <w:semiHidden/>
     <w:rsid w:val="00704D9B"/>
@@ -7902,10 +8706,10 @@
       <w:color w:val="2F5496" w:themeColor="accent1" w:themeShade="BF"/>
     </w:rPr>
   </w:style>
-  <w:style w:type="character" w:customStyle="1" w:styleId="Heading6Char">
-    <w:name w:val="Heading 6 Char"/>
-    <w:basedOn w:val="DefaultParagraphFont"/>
-    <w:link w:val="Heading6"/>
+  <w:style w:type="character" w:customStyle="1" w:styleId="Kop6Char">
+    <w:name w:val="Kop 6 Char"/>
+    <w:basedOn w:val="Standaardalinea-lettertype"/>
+    <w:link w:val="Kop6"/>
     <w:uiPriority w:val="9"/>
     <w:semiHidden/>
     <w:rsid w:val="00704D9B"/>
@@ -7914,10 +8718,10 @@
       <w:color w:val="1F3763" w:themeColor="accent1" w:themeShade="7F"/>
     </w:rPr>
   </w:style>
-  <w:style w:type="character" w:customStyle="1" w:styleId="Heading7Char">
-    <w:name w:val="Heading 7 Char"/>
-    <w:basedOn w:val="DefaultParagraphFont"/>
-    <w:link w:val="Heading7"/>
+  <w:style w:type="character" w:customStyle="1" w:styleId="Kop7Char">
+    <w:name w:val="Kop 7 Char"/>
+    <w:basedOn w:val="Standaardalinea-lettertype"/>
+    <w:link w:val="Kop7"/>
     <w:uiPriority w:val="9"/>
     <w:semiHidden/>
     <w:rsid w:val="00704D9B"/>
@@ -7928,10 +8732,10 @@
       <w:color w:val="1F3763" w:themeColor="accent1" w:themeShade="7F"/>
     </w:rPr>
   </w:style>
-  <w:style w:type="character" w:customStyle="1" w:styleId="Heading8Char">
-    <w:name w:val="Heading 8 Char"/>
-    <w:basedOn w:val="DefaultParagraphFont"/>
-    <w:link w:val="Heading8"/>
+  <w:style w:type="character" w:customStyle="1" w:styleId="Kop8Char">
+    <w:name w:val="Kop 8 Char"/>
+    <w:basedOn w:val="Standaardalinea-lettertype"/>
+    <w:link w:val="Kop8"/>
     <w:uiPriority w:val="9"/>
     <w:semiHidden/>
     <w:rsid w:val="00704D9B"/>
@@ -7942,10 +8746,10 @@
       <w:szCs w:val="21"/>
     </w:rPr>
   </w:style>
-  <w:style w:type="character" w:customStyle="1" w:styleId="Heading9Char">
-    <w:name w:val="Heading 9 Char"/>
-    <w:basedOn w:val="DefaultParagraphFont"/>
-    <w:link w:val="Heading9"/>
+  <w:style w:type="character" w:customStyle="1" w:styleId="Kop9Char">
+    <w:name w:val="Kop 9 Char"/>
+    <w:basedOn w:val="Standaardalinea-lettertype"/>
+    <w:link w:val="Kop9"/>
     <w:uiPriority w:val="9"/>
     <w:semiHidden/>
     <w:rsid w:val="00704D9B"/>
@@ -7958,9 +8762,9 @@
       <w:szCs w:val="21"/>
     </w:rPr>
   </w:style>
-  <w:style w:type="table" w:styleId="TableGrid">
+  <w:style w:type="table" w:styleId="Tabelraster">
     <w:name w:val="Table Grid"/>
-    <w:basedOn w:val="TableNormal"/>
+    <w:basedOn w:val="Standaardtabel"/>
     <w:uiPriority w:val="39"/>
     <w:rsid w:val="00714C72"/>
     <w:pPr>
@@ -7994,10 +8798,10 @@
       <w:lang w:eastAsia="nl-NL"/>
     </w:rPr>
   </w:style>
-  <w:style w:type="paragraph" w:styleId="TOC1">
+  <w:style w:type="paragraph" w:styleId="Inhopg1">
     <w:name w:val="toc 1"/>
-    <w:basedOn w:val="Normal"/>
-    <w:next w:val="Normal"/>
+    <w:basedOn w:val="Standaard"/>
+    <w:next w:val="Standaard"/>
     <w:autoRedefine/>
     <w:uiPriority w:val="39"/>
     <w:unhideWhenUsed/>
@@ -8009,19 +8813,19 @@
       </w:tabs>
     </w:pPr>
   </w:style>
-  <w:style w:type="paragraph" w:styleId="TOC2">
+  <w:style w:type="paragraph" w:styleId="Inhopg2">
     <w:name w:val="toc 2"/>
-    <w:basedOn w:val="Normal"/>
-    <w:next w:val="Normal"/>
+    <w:basedOn w:val="Standaard"/>
+    <w:next w:val="Standaard"/>
     <w:autoRedefine/>
     <w:uiPriority w:val="39"/>
     <w:unhideWhenUsed/>
     <w:rsid w:val="00BA53F7"/>
   </w:style>
-  <w:style w:type="paragraph" w:styleId="TOC3">
+  <w:style w:type="paragraph" w:styleId="Inhopg3">
     <w:name w:val="toc 3"/>
-    <w:basedOn w:val="Normal"/>
-    <w:next w:val="Normal"/>
+    <w:basedOn w:val="Standaard"/>
+    <w:next w:val="Standaard"/>
     <w:autoRedefine/>
     <w:uiPriority w:val="39"/>
     <w:unhideWhenUsed/>
@@ -8029,7 +8833,7 @@
   </w:style>
   <w:style w:type="character" w:styleId="Hyperlink">
     <w:name w:val="Hyperlink"/>
-    <w:basedOn w:val="DefaultParagraphFont"/>
+    <w:basedOn w:val="Standaardalinea-lettertype"/>
     <w:uiPriority w:val="99"/>
     <w:unhideWhenUsed/>
     <w:rsid w:val="00BA53F7"/>
@@ -8038,10 +8842,10 @@
       <w:u w:val="single"/>
     </w:rPr>
   </w:style>
-  <w:style w:type="paragraph" w:styleId="Header">
+  <w:style w:type="paragraph" w:styleId="Koptekst">
     <w:name w:val="header"/>
-    <w:basedOn w:val="Normal"/>
-    <w:link w:val="HeaderChar"/>
+    <w:basedOn w:val="Standaard"/>
+    <w:link w:val="KoptekstChar"/>
     <w:uiPriority w:val="99"/>
     <w:unhideWhenUsed/>
     <w:rsid w:val="009B3198"/>
@@ -8053,17 +8857,17 @@
       <w:spacing w:line="240" w:lineRule="auto"/>
     </w:pPr>
   </w:style>
-  <w:style w:type="character" w:customStyle="1" w:styleId="HeaderChar">
-    <w:name w:val="Header Char"/>
-    <w:basedOn w:val="DefaultParagraphFont"/>
-    <w:link w:val="Header"/>
+  <w:style w:type="character" w:customStyle="1" w:styleId="KoptekstChar">
+    <w:name w:val="Koptekst Char"/>
+    <w:basedOn w:val="Standaardalinea-lettertype"/>
+    <w:link w:val="Koptekst"/>
     <w:uiPriority w:val="99"/>
     <w:rsid w:val="009B3198"/>
   </w:style>
-  <w:style w:type="paragraph" w:styleId="Footer">
+  <w:style w:type="paragraph" w:styleId="Voettekst">
     <w:name w:val="footer"/>
-    <w:basedOn w:val="Normal"/>
-    <w:link w:val="FooterChar"/>
+    <w:basedOn w:val="Standaard"/>
+    <w:link w:val="VoettekstChar"/>
     <w:uiPriority w:val="99"/>
     <w:unhideWhenUsed/>
     <w:rsid w:val="009B3198"/>
@@ -8075,16 +8879,16 @@
       <w:spacing w:line="240" w:lineRule="auto"/>
     </w:pPr>
   </w:style>
-  <w:style w:type="character" w:customStyle="1" w:styleId="FooterChar">
-    <w:name w:val="Footer Char"/>
-    <w:basedOn w:val="DefaultParagraphFont"/>
-    <w:link w:val="Footer"/>
+  <w:style w:type="character" w:customStyle="1" w:styleId="VoettekstChar">
+    <w:name w:val="Voettekst Char"/>
+    <w:basedOn w:val="Standaardalinea-lettertype"/>
+    <w:link w:val="Voettekst"/>
     <w:uiPriority w:val="99"/>
     <w:rsid w:val="009B3198"/>
   </w:style>
   <w:style w:type="paragraph" w:customStyle="1" w:styleId="paragraph">
     <w:name w:val="paragraph"/>
-    <w:basedOn w:val="Normal"/>
+    <w:basedOn w:val="Standaard"/>
     <w:rsid w:val="005F5F24"/>
     <w:pPr>
       <w:spacing w:before="100" w:beforeAutospacing="1" w:after="100" w:afterAutospacing="1" w:line="240" w:lineRule="auto"/>
@@ -8098,15 +8902,15 @@
   </w:style>
   <w:style w:type="character" w:customStyle="1" w:styleId="normaltextrun">
     <w:name w:val="normaltextrun"/>
-    <w:basedOn w:val="DefaultParagraphFont"/>
+    <w:basedOn w:val="Standaardalinea-lettertype"/>
     <w:rsid w:val="005F5F24"/>
   </w:style>
   <w:style w:type="character" w:customStyle="1" w:styleId="eop">
     <w:name w:val="eop"/>
-    <w:basedOn w:val="DefaultParagraphFont"/>
+    <w:basedOn w:val="Standaardalinea-lettertype"/>
     <w:rsid w:val="005F5F24"/>
   </w:style>
-  <w:style w:type="paragraph" w:styleId="NoSpacing">
+  <w:style w:type="paragraph" w:styleId="Geenafstand">
     <w:name w:val="No Spacing"/>
     <w:uiPriority w:val="1"/>
     <w:qFormat/>
@@ -8115,10 +8919,10 @@
       <w:spacing w:after="0" w:line="240" w:lineRule="auto"/>
     </w:pPr>
   </w:style>
-  <w:style w:type="paragraph" w:styleId="TOCHeading">
+  <w:style w:type="paragraph" w:styleId="Kopvaninhoudsopgave">
     <w:name w:val="TOC Heading"/>
-    <w:basedOn w:val="Heading1"/>
-    <w:next w:val="Normal"/>
+    <w:basedOn w:val="Kop1"/>
+    <w:next w:val="Standaard"/>
     <w:uiPriority w:val="39"/>
     <w:unhideWhenUsed/>
     <w:qFormat/>
@@ -8135,9 +8939,9 @@
       <w:lang w:eastAsia="nl-NL"/>
     </w:rPr>
   </w:style>
-  <w:style w:type="table" w:styleId="GridTable4-Accent1">
+  <w:style w:type="table" w:styleId="Rastertabel4-Accent1">
     <w:name w:val="Grid Table 4 Accent 1"/>
-    <w:basedOn w:val="TableNormal"/>
+    <w:basedOn w:val="Standaardtabel"/>
     <w:uiPriority w:val="49"/>
     <w:rsid w:val="00806989"/>
     <w:pPr>
@@ -8211,9 +9015,9 @@
       </w:tcPr>
     </w:tblStylePr>
   </w:style>
-  <w:style w:type="table" w:styleId="GridTable5Dark-Accent1">
+  <w:style w:type="table" w:styleId="Rastertabel5donker-Accent1">
     <w:name w:val="Grid Table 5 Dark Accent 1"/>
-    <w:basedOn w:val="TableNormal"/>
+    <w:basedOn w:val="Standaardtabel"/>
     <w:uiPriority w:val="50"/>
     <w:rsid w:val="00806989"/>
     <w:pPr>
@@ -8317,9 +9121,9 @@
       </w:tcPr>
     </w:tblStylePr>
   </w:style>
-  <w:style w:type="character" w:styleId="UnresolvedMention">
+  <w:style w:type="character" w:styleId="Onopgelostemelding">
     <w:name w:val="Unresolved Mention"/>
-    <w:basedOn w:val="DefaultParagraphFont"/>
+    <w:basedOn w:val="Standaardalinea-lettertype"/>
     <w:uiPriority w:val="99"/>
     <w:semiHidden/>
     <w:unhideWhenUsed/>
@@ -8329,9 +9133,9 @@
       <w:shd w:val="clear" w:color="auto" w:fill="E1DFDD"/>
     </w:rPr>
   </w:style>
-  <w:style w:type="paragraph" w:styleId="ListParagraph">
+  <w:style w:type="paragraph" w:styleId="Lijstalinea">
     <w:name w:val="List Paragraph"/>
-    <w:basedOn w:val="Normal"/>
+    <w:basedOn w:val="Standaard"/>
     <w:uiPriority w:val="34"/>
     <w:qFormat/>
     <w:rsid w:val="00050274"/>
@@ -8648,7 +9452,16 @@
 </file>
 
 <file path=customXml/item2.xml><?xml version="1.0" encoding="utf-8"?>
-<b:Sources xmlns:b="http://schemas.openxmlformats.org/officeDocument/2006/bibliography" xmlns="http://schemas.openxmlformats.org/officeDocument/2006/bibliography" SelectedStyle="\APASixthEditionOfficeOnline.xsl" StyleName="APA" Version="6"/>
+<p:properties xmlns:p="http://schemas.microsoft.com/office/2006/metadata/properties" xmlns:xsi="http://www.w3.org/2001/XMLSchema-instance" xmlns:pc="http://schemas.microsoft.com/office/infopath/2007/PartnerControls">
+  <documentManagement>
+    <TaxCatchAll xmlns="8902adb9-d5ab-4519-807d-4f8787b35b14" xsi:nil="true"/>
+    <opmerking xmlns="3bb2d62f-9cf3-41e4-8e26-dc347878987c" xsi:nil="true"/>
+    <lcf76f155ced4ddcb4097134ff3c332f xmlns="3bb2d62f-9cf3-41e4-8e26-dc347878987c">
+      <Terms xmlns="http://schemas.microsoft.com/office/infopath/2007/PartnerControls"/>
+    </lcf76f155ced4ddcb4097134ff3c332f>
+    <Date xmlns="3bb2d62f-9cf3-41e4-8e26-dc347878987c" xsi:nil="true"/>
+  </documentManagement>
+</p:properties>
 </file>
 
 <file path=customXml/item3.xml><?xml version="1.0" encoding="utf-8"?>
@@ -8909,16 +9722,7 @@
 </file>
 
 <file path=customXml/item4.xml><?xml version="1.0" encoding="utf-8"?>
-<p:properties xmlns:p="http://schemas.microsoft.com/office/2006/metadata/properties" xmlns:xsi="http://www.w3.org/2001/XMLSchema-instance" xmlns:pc="http://schemas.microsoft.com/office/infopath/2007/PartnerControls">
-  <documentManagement>
-    <TaxCatchAll xmlns="8902adb9-d5ab-4519-807d-4f8787b35b14" xsi:nil="true"/>
-    <opmerking xmlns="3bb2d62f-9cf3-41e4-8e26-dc347878987c" xsi:nil="true"/>
-    <lcf76f155ced4ddcb4097134ff3c332f xmlns="3bb2d62f-9cf3-41e4-8e26-dc347878987c">
-      <Terms xmlns="http://schemas.microsoft.com/office/infopath/2007/PartnerControls"/>
-    </lcf76f155ced4ddcb4097134ff3c332f>
-    <Date xmlns="3bb2d62f-9cf3-41e4-8e26-dc347878987c" xsi:nil="true"/>
-  </documentManagement>
-</p:properties>
+<b:Sources xmlns:b="http://schemas.openxmlformats.org/officeDocument/2006/bibliography" xmlns="http://schemas.openxmlformats.org/officeDocument/2006/bibliography" SelectedStyle="\APASixthEditionOfficeOnline.xsl" StyleName="APA" Version="6"/>
 </file>
 
 <file path=customXml/itemProps1.xml><?xml version="1.0" encoding="utf-8"?>
@@ -8930,9 +9734,12 @@
 </file>
 
 <file path=customXml/itemProps2.xml><?xml version="1.0" encoding="utf-8"?>
-<ds:datastoreItem xmlns:ds="http://schemas.openxmlformats.org/officeDocument/2006/customXml" ds:itemID="{B632AD4E-EC48-4C26-ACAB-C1C925C18E76}">
+<ds:datastoreItem xmlns:ds="http://schemas.openxmlformats.org/officeDocument/2006/customXml" ds:itemID="{A0B56109-0514-4961-BF25-9A36AD489C9C}">
   <ds:schemaRefs>
-    <ds:schemaRef ds:uri="http://schemas.openxmlformats.org/officeDocument/2006/bibliography"/>
+    <ds:schemaRef ds:uri="http://schemas.microsoft.com/office/2006/metadata/properties"/>
+    <ds:schemaRef ds:uri="http://schemas.microsoft.com/office/infopath/2007/PartnerControls"/>
+    <ds:schemaRef ds:uri="8902adb9-d5ab-4519-807d-4f8787b35b14"/>
+    <ds:schemaRef ds:uri="3bb2d62f-9cf3-41e4-8e26-dc347878987c"/>
   </ds:schemaRefs>
 </ds:datastoreItem>
 </file>
@@ -8957,12 +9764,9 @@
 </file>
 
 <file path=customXml/itemProps4.xml><?xml version="1.0" encoding="utf-8"?>
-<ds:datastoreItem xmlns:ds="http://schemas.openxmlformats.org/officeDocument/2006/customXml" ds:itemID="{A0B56109-0514-4961-BF25-9A36AD489C9C}">
+<ds:datastoreItem xmlns:ds="http://schemas.openxmlformats.org/officeDocument/2006/customXml" ds:itemID="{B632AD4E-EC48-4C26-ACAB-C1C925C18E76}">
   <ds:schemaRefs>
-    <ds:schemaRef ds:uri="http://schemas.microsoft.com/office/2006/metadata/properties"/>
-    <ds:schemaRef ds:uri="http://schemas.microsoft.com/office/infopath/2007/PartnerControls"/>
-    <ds:schemaRef ds:uri="8902adb9-d5ab-4519-807d-4f8787b35b14"/>
-    <ds:schemaRef ds:uri="3bb2d62f-9cf3-41e4-8e26-dc347878987c"/>
+    <ds:schemaRef ds:uri="http://schemas.openxmlformats.org/officeDocument/2006/bibliography"/>
   </ds:schemaRefs>
 </ds:datastoreItem>
 </file>
</xml_diff>